<commit_message>
Before internal revision by Søren and Mark
</commit_message>
<xml_diff>
--- a/Output/Tables/table2_abbreviated_mITT.docx
+++ b/Output/Tables/table2_abbreviated_mITT.docx
@@ -1,324 +1,394 @@
 
 <file path=word/document.xml><?xml version="1.0" encoding="utf-8"?>
-<w:document xmlns:wpc="http://schemas.microsoft.com/office/word/2010/wordprocessingCanvas" xmlns:cx="http://schemas.microsoft.com/office/drawing/2014/chartex" xmlns:cx1="http://schemas.microsoft.com/office/drawing/2015/9/8/chartex" xmlns:cx2="http://schemas.microsoft.com/office/drawing/2015/10/21/chartex" xmlns:cx3="http://schemas.microsoft.com/office/drawing/2016/5/9/chartex" xmlns:cx4="http://schemas.microsoft.com/office/drawing/2016/5/10/chartex" xmlns:cx5="http://schemas.microsoft.com/office/drawing/2016/5/11/chartex" xmlns:cx6="http://schemas.microsoft.com/office/drawing/2016/5/12/chartex" xmlns:cx7="http://schemas.microsoft.com/office/drawing/2016/5/13/chartex" xmlns:cx8="http://schemas.microsoft.com/office/drawing/2016/5/14/chartex" xmlns:mc="http://schemas.openxmlformats.org/markup-compatibility/2006" xmlns:aink="http://schemas.microsoft.com/office/drawing/2016/ink" xmlns:am3d="http://schemas.microsoft.com/office/drawing/2017/model3d" xmlns:o="urn:schemas-microsoft-com:office:office" xmlns:oel="http://schemas.microsoft.com/office/2019/extlst" xmlns:r="http://schemas.openxmlformats.org/officeDocument/2006/relationships" xmlns:m="http://schemas.openxmlformats.org/officeDocument/2006/math" xmlns:v="urn:schemas-microsoft-com:vml" xmlns:wp14="http://schemas.microsoft.com/office/word/2010/wordprocessingDrawing" xmlns:wp="http://schemas.openxmlformats.org/drawingml/2006/wordprocessingDrawing" xmlns:w10="urn:schemas-microsoft-com:office:word" xmlns:w="http://schemas.openxmlformats.org/wordprocessingml/2006/main" xmlns:w14="http://schemas.microsoft.com/office/word/2010/wordml" xmlns:w15="http://schemas.microsoft.com/office/word/2012/wordml" xmlns:w16cex="http://schemas.microsoft.com/office/word/2018/wordml/cex" xmlns:w16cid="http://schemas.microsoft.com/office/word/2016/wordml/cid" xmlns:w16="http://schemas.microsoft.com/office/word/2018/wordml" xmlns:w16sdtdh="http://schemas.microsoft.com/office/word/2020/wordml/sdtdatahash" xmlns:w16se="http://schemas.microsoft.com/office/word/2015/wordml/symex" xmlns:wpg="http://schemas.microsoft.com/office/word/2010/wordprocessingGroup" xmlns:wpi="http://schemas.microsoft.com/office/word/2010/wordprocessingInk" xmlns:wne="http://schemas.microsoft.com/office/word/2006/wordml" xmlns:wps="http://schemas.microsoft.com/office/word/2010/wordprocessingShape" mc:Ignorable="w14 w15 w16se w16cid w16 w16cex w16sdtdh wp14">
+<w:document xmlns:wpc="http://schemas.microsoft.com/office/word/2010/wordprocessingCanvas" xmlns:cx="http://schemas.microsoft.com/office/drawing/2014/chartex" xmlns:cx1="http://schemas.microsoft.com/office/drawing/2015/9/8/chartex" xmlns:cx2="http://schemas.microsoft.com/office/drawing/2015/10/21/chartex" xmlns:cx3="http://schemas.microsoft.com/office/drawing/2016/5/9/chartex" xmlns:cx4="http://schemas.microsoft.com/office/drawing/2016/5/10/chartex" xmlns:cx5="http://schemas.microsoft.com/office/drawing/2016/5/11/chartex" xmlns:cx6="http://schemas.microsoft.com/office/drawing/2016/5/12/chartex" xmlns:cx7="http://schemas.microsoft.com/office/drawing/2016/5/13/chartex" xmlns:cx8="http://schemas.microsoft.com/office/drawing/2016/5/14/chartex" xmlns:mc="http://schemas.openxmlformats.org/markup-compatibility/2006" xmlns:aink="http://schemas.microsoft.com/office/drawing/2016/ink" xmlns:am3d="http://schemas.microsoft.com/office/drawing/2017/model3d" xmlns:o="urn:schemas-microsoft-com:office:office" xmlns:r="http://schemas.openxmlformats.org/officeDocument/2006/relationships" xmlns:m="http://schemas.openxmlformats.org/officeDocument/2006/math" xmlns:v="urn:schemas-microsoft-com:vml" xmlns:wp14="http://schemas.microsoft.com/office/word/2010/wordprocessingDrawing" xmlns:wp="http://schemas.openxmlformats.org/drawingml/2006/wordprocessingDrawing" xmlns:w10="urn:schemas-microsoft-com:office:word" xmlns:w="http://schemas.openxmlformats.org/wordprocessingml/2006/main" xmlns:w14="http://schemas.microsoft.com/office/word/2010/wordml" xmlns:w15="http://schemas.microsoft.com/office/word/2012/wordml" xmlns:w16cex="http://schemas.microsoft.com/office/word/2018/wordml/cex" xmlns:w16cid="http://schemas.microsoft.com/office/word/2016/wordml/cid" xmlns:w16="http://schemas.microsoft.com/office/word/2018/wordml" xmlns:w16se="http://schemas.microsoft.com/office/word/2015/wordml/symex" xmlns:wpg="http://schemas.microsoft.com/office/word/2010/wordprocessingGroup" xmlns:wpi="http://schemas.microsoft.com/office/word/2010/wordprocessingInk" xmlns:wne="http://schemas.microsoft.com/office/word/2006/wordml" xmlns:wps="http://schemas.microsoft.com/office/word/2010/wordprocessingShape" mc:Ignorable="w14 w15 w16se w16cid w16 w16cex wp14">
   <w:body>
-    <w:p/>
-    <w:tbl>
+    <w:p>
+      <w:pPr>
+        <w:pStyle w:val="Normal"/>
+      </w:pPr>
+      <w:r>
+        <w:t xml:space="preserve"/>
+      </w:r>
+    </w:p>
+    <w:tbl xmlns:a="http://schemas.openxmlformats.org/drawingml/2006/main" xmlns:pic="http://schemas.openxmlformats.org/drawingml/2006/picture">
       <w:tblPr>
-        <w:tblW w:w="11015" w:type="dxa"/>
+        <w:tblLayout w:type="fixed"/>
         <w:jc w:val="center"/>
-        <w:tblLayout w:type="fixed"/>
-        <w:tblLook w:val="0420" w:firstRow="1" w:lastRow="0" w:firstColumn="0" w:lastColumn="0" w:noHBand="0" w:noVBand="1"/>
+        <w:tblLook w:firstRow="1" w:lastRow="0" w:firstColumn="0" w:lastColumn="0" w:noHBand="0" w:noVBand="1"/>
       </w:tblPr>
       <w:tblGrid>
-        <w:gridCol w:w="3402"/>
-        <w:gridCol w:w="5037"/>
+        <w:gridCol w:w="5619"/>
+        <w:gridCol w:w="2820"/>
         <w:gridCol w:w="2576"/>
       </w:tblGrid>
       <w:tr>
         <w:trPr>
+          <w:trHeight w:val="821" w:hRule="auto"/>
           <w:tblHeader/>
-          <w:jc w:val="center"/>
         </w:trPr>
+        header 1
         <w:tc>
           <w:tcPr>
-            <w:tcW w:w="3402" w:type="dxa"/>
             <w:tcBorders>
+              <w:bottom w:val="single" w:sz="12" w:space="0" w:color="666666"/>
               <w:top w:val="single" w:sz="12" w:space="0" w:color="666666"/>
               <w:left w:val="none" w:sz="0" w:space="0" w:color="000000"/>
-              <w:bottom w:val="single" w:sz="12" w:space="0" w:color="666666"/>
               <w:right w:val="none" w:sz="0" w:space="0" w:color="000000"/>
             </w:tcBorders>
             <w:shd w:val="clear" w:color="auto" w:fill="FFFFFF"/>
             <w:tcMar>
               <w:top w:w="0" w:type="dxa"/>
+              <w:bottom w:w="0" w:type="dxa"/>
               <w:left w:w="0" w:type="dxa"/>
-              <w:bottom w:w="0" w:type="dxa"/>
               <w:right w:w="0" w:type="dxa"/>
             </w:tcMar>
             <w:vAlign w:val="center"/>
           </w:tcPr>
           <w:p>
             <w:pPr>
+              <w:pStyle w:val="Normal"/>
+              <w:jc w:val="left"/>
               <w:pBdr>
+                <w:bottom w:val="none" w:sz="0" w:space="0" w:color="000000"/>
                 <w:top w:val="none" w:sz="0" w:space="0" w:color="000000"/>
                 <w:left w:val="none" w:sz="0" w:space="0" w:color="000000"/>
-                <w:bottom w:val="none" w:sz="0" w:space="0" w:color="000000"/>
                 <w:right w:val="none" w:sz="0" w:space="0" w:color="000000"/>
               </w:pBdr>
-              <w:spacing w:before="100" w:after="100"/>
-              <w:ind w:left="100" w:right="100"/>
+              <w:spacing w:after="100" w:before="100" w:line="240"/>
+              <w:ind w:left="100" w:right="100" w:firstLine="0" w:firstLineChars="0"/>
             </w:pPr>
             <w:r>
               <w:rPr>
-                <w:rFonts w:ascii="Arial" w:eastAsia="Arial" w:hAnsi="Arial" w:cs="Arial"/>
-                <w:color w:val="000000"/>
-                <w:sz w:val="22"/>
-                <w:szCs w:val="22"/>
-              </w:rPr>
-              <w:t> </w:t>
-            </w:r>
-            <w:r>
-              <w:rPr>
-                <w:rFonts w:ascii="Arial" w:eastAsia="Arial" w:hAnsi="Arial" w:cs="Arial"/>
-                <w:color w:val="000000"/>
-                <w:sz w:val="22"/>
-                <w:szCs w:val="22"/>
-              </w:rPr>
-              <w:t>Table 2 – Raw Change Scores</w:t>
+                <w:rFonts w:ascii="Arial" w:hAnsi="Arial" w:eastAsia="Arial" w:cs="Arial"/>
+                <w:i w:val="false"/>
+                <w:b w:val="false"/>
+                <w:u w:val="none"/>
+                <w:sz w:val="22"/>
+                <w:szCs w:val="22"/>
+                <w:color w:val="000000"/>
+              </w:rPr>
+              <w:t xml:space="preserve"> </w:t>
             </w:r>
           </w:p>
         </w:tc>
         <w:tc>
           <w:tcPr>
-            <w:tcW w:w="5037" w:type="dxa"/>
             <w:tcBorders>
+              <w:bottom w:val="single" w:sz="12" w:space="0" w:color="666666"/>
               <w:top w:val="single" w:sz="12" w:space="0" w:color="666666"/>
               <w:left w:val="none" w:sz="0" w:space="0" w:color="000000"/>
-              <w:bottom w:val="single" w:sz="12" w:space="0" w:color="666666"/>
               <w:right w:val="none" w:sz="0" w:space="0" w:color="000000"/>
             </w:tcBorders>
             <w:shd w:val="clear" w:color="auto" w:fill="FFFFFF"/>
             <w:tcMar>
               <w:top w:w="0" w:type="dxa"/>
+              <w:bottom w:w="0" w:type="dxa"/>
               <w:left w:w="0" w:type="dxa"/>
-              <w:bottom w:w="0" w:type="dxa"/>
               <w:right w:w="0" w:type="dxa"/>
             </w:tcMar>
             <w:vAlign w:val="center"/>
           </w:tcPr>
           <w:p>
             <w:pPr>
+              <w:pStyle w:val="Normal"/>
+              <w:jc w:val="center"/>
               <w:pBdr>
+                <w:bottom w:val="none" w:sz="0" w:space="0" w:color="000000"/>
                 <w:top w:val="none" w:sz="0" w:space="0" w:color="000000"/>
                 <w:left w:val="none" w:sz="0" w:space="0" w:color="000000"/>
-                <w:bottom w:val="none" w:sz="0" w:space="0" w:color="000000"/>
                 <w:right w:val="none" w:sz="0" w:space="0" w:color="000000"/>
               </w:pBdr>
-              <w:spacing w:before="100" w:after="100"/>
-              <w:ind w:left="100" w:right="100"/>
-              <w:jc w:val="center"/>
+              <w:spacing w:after="100" w:before="100" w:line="240"/>
+              <w:ind w:left="100" w:right="100" w:firstLine="0" w:firstLineChars="0"/>
             </w:pPr>
-            <w:proofErr w:type="spellStart"/>
-            <w:r>
-              <w:rPr>
-                <w:rFonts w:ascii="Arial" w:eastAsia="Arial" w:hAnsi="Arial" w:cs="Arial"/>
-                <w:color w:val="000000"/>
-                <w:sz w:val="22"/>
-                <w:szCs w:val="22"/>
-              </w:rPr>
-              <w:t>Pingvin</w:t>
-            </w:r>
-            <w:proofErr w:type="spellEnd"/>
-            <w:r>
-              <w:rPr>
-                <w:rFonts w:ascii="Arial" w:eastAsia="Arial" w:hAnsi="Arial" w:cs="Arial"/>
-                <w:color w:val="000000"/>
-                <w:sz w:val="22"/>
-                <w:szCs w:val="22"/>
+            <w:r>
+              <w:rPr>
+                <w:rFonts w:ascii="Arial" w:hAnsi="Arial" w:eastAsia="Arial" w:cs="Arial"/>
+                <w:i w:val="false"/>
+                <w:b w:val="false"/>
+                <w:u w:val="none"/>
+                <w:sz w:val="22"/>
+                <w:szCs w:val="22"/>
+                <w:color w:val="000000"/>
+              </w:rPr>
+              <w:t xml:space="preserve">Pingvin</w:t>
+            </w:r>
+            <w:r>
+              <w:rPr>
+                <w:rFonts w:ascii="Arial" w:hAnsi="Arial" w:eastAsia="Arial" w:cs="Arial"/>
+                <w:i w:val="false"/>
+                <w:b w:val="false"/>
+                <w:u w:val="none"/>
+                <w:sz w:val="22"/>
+                <w:szCs w:val="22"/>
+                <w:color w:val="000000"/>
               </w:rPr>
               <w:br/>
-              <w:t>(N=27)</w:t>
+            </w:r>
+            <w:r>
+              <w:rPr>
+                <w:rFonts w:ascii="Arial" w:hAnsi="Arial" w:eastAsia="Arial" w:cs="Arial"/>
+                <w:i w:val="false"/>
+                <w:b w:val="false"/>
+                <w:u w:val="none"/>
+                <w:sz w:val="22"/>
+                <w:szCs w:val="22"/>
+                <w:color w:val="000000"/>
+              </w:rPr>
+              <w:t xml:space="preserve">(N=27)</w:t>
             </w:r>
           </w:p>
         </w:tc>
         <w:tc>
           <w:tcPr>
-            <w:tcW w:w="2576" w:type="dxa"/>
             <w:tcBorders>
+              <w:bottom w:val="single" w:sz="12" w:space="0" w:color="666666"/>
               <w:top w:val="single" w:sz="12" w:space="0" w:color="666666"/>
               <w:left w:val="none" w:sz="0" w:space="0" w:color="000000"/>
-              <w:bottom w:val="single" w:sz="12" w:space="0" w:color="666666"/>
               <w:right w:val="none" w:sz="0" w:space="0" w:color="000000"/>
             </w:tcBorders>
             <w:shd w:val="clear" w:color="auto" w:fill="FFFFFF"/>
             <w:tcMar>
               <w:top w:w="0" w:type="dxa"/>
+              <w:bottom w:w="0" w:type="dxa"/>
               <w:left w:w="0" w:type="dxa"/>
-              <w:bottom w:w="0" w:type="dxa"/>
               <w:right w:w="0" w:type="dxa"/>
             </w:tcMar>
             <w:vAlign w:val="center"/>
           </w:tcPr>
           <w:p>
             <w:pPr>
+              <w:pStyle w:val="Normal"/>
+              <w:jc w:val="center"/>
               <w:pBdr>
+                <w:bottom w:val="none" w:sz="0" w:space="0" w:color="000000"/>
                 <w:top w:val="none" w:sz="0" w:space="0" w:color="000000"/>
                 <w:left w:val="none" w:sz="0" w:space="0" w:color="000000"/>
-                <w:bottom w:val="none" w:sz="0" w:space="0" w:color="000000"/>
                 <w:right w:val="none" w:sz="0" w:space="0" w:color="000000"/>
               </w:pBdr>
-              <w:spacing w:before="100" w:after="100"/>
-              <w:ind w:left="100" w:right="100"/>
-              <w:jc w:val="center"/>
+              <w:spacing w:after="100" w:before="100" w:line="240"/>
+              <w:ind w:left="100" w:right="100" w:firstLine="0" w:firstLineChars="0"/>
             </w:pPr>
-            <w:proofErr w:type="spellStart"/>
-            <w:r>
-              <w:rPr>
-                <w:rFonts w:ascii="Arial" w:eastAsia="Arial" w:hAnsi="Arial" w:cs="Arial"/>
-                <w:color w:val="000000"/>
-                <w:sz w:val="22"/>
-                <w:szCs w:val="22"/>
-              </w:rPr>
-              <w:t>Søløve</w:t>
-            </w:r>
-            <w:proofErr w:type="spellEnd"/>
-            <w:r>
-              <w:rPr>
-                <w:rFonts w:ascii="Arial" w:eastAsia="Arial" w:hAnsi="Arial" w:cs="Arial"/>
-                <w:color w:val="000000"/>
-                <w:sz w:val="22"/>
-                <w:szCs w:val="22"/>
+            <w:r>
+              <w:rPr>
+                <w:rFonts w:ascii="Arial" w:hAnsi="Arial" w:eastAsia="Arial" w:cs="Arial"/>
+                <w:i w:val="false"/>
+                <w:b w:val="false"/>
+                <w:u w:val="none"/>
+                <w:sz w:val="22"/>
+                <w:szCs w:val="22"/>
+                <w:color w:val="000000"/>
+              </w:rPr>
+              <w:t xml:space="preserve">Søløve</w:t>
+            </w:r>
+            <w:r>
+              <w:rPr>
+                <w:rFonts w:ascii="Arial" w:hAnsi="Arial" w:eastAsia="Arial" w:cs="Arial"/>
+                <w:i w:val="false"/>
+                <w:b w:val="false"/>
+                <w:u w:val="none"/>
+                <w:sz w:val="22"/>
+                <w:szCs w:val="22"/>
+                <w:color w:val="000000"/>
               </w:rPr>
               <w:br/>
-              <w:t>(N=26)</w:t>
+            </w:r>
+            <w:r>
+              <w:rPr>
+                <w:rFonts w:ascii="Arial" w:hAnsi="Arial" w:eastAsia="Arial" w:cs="Arial"/>
+                <w:i w:val="false"/>
+                <w:b w:val="false"/>
+                <w:u w:val="none"/>
+                <w:sz w:val="22"/>
+                <w:szCs w:val="22"/>
+                <w:color w:val="000000"/>
+              </w:rPr>
+              <w:t xml:space="preserve">(N=26)</w:t>
             </w:r>
           </w:p>
         </w:tc>
       </w:tr>
       <w:tr>
         <w:trPr>
-          <w:jc w:val="center"/>
+          <w:trHeight w:val="822" w:hRule="auto"/>
         </w:trPr>
+        body 1
         <w:tc>
           <w:tcPr>
-            <w:tcW w:w="3402" w:type="dxa"/>
             <w:tcBorders>
+              <w:bottom w:val="none" w:sz="0" w:space="0" w:color="000000"/>
               <w:top w:val="single" w:sz="12" w:space="0" w:color="666666"/>
               <w:left w:val="none" w:sz="0" w:space="0" w:color="000000"/>
-              <w:bottom w:val="none" w:sz="0" w:space="0" w:color="000000"/>
               <w:right w:val="none" w:sz="0" w:space="0" w:color="000000"/>
             </w:tcBorders>
             <w:shd w:val="clear" w:color="auto" w:fill="FFFFFF"/>
             <w:tcMar>
               <w:top w:w="0" w:type="dxa"/>
+              <w:bottom w:w="0" w:type="dxa"/>
               <w:left w:w="0" w:type="dxa"/>
-              <w:bottom w:w="0" w:type="dxa"/>
               <w:right w:w="0" w:type="dxa"/>
             </w:tcMar>
             <w:vAlign w:val="center"/>
           </w:tcPr>
           <w:p>
             <w:pPr>
+              <w:pStyle w:val="Normal"/>
+              <w:jc w:val="left"/>
               <w:pBdr>
+                <w:bottom w:val="none" w:sz="0" w:space="0" w:color="000000"/>
                 <w:top w:val="none" w:sz="0" w:space="0" w:color="000000"/>
                 <w:left w:val="none" w:sz="0" w:space="0" w:color="000000"/>
-                <w:bottom w:val="none" w:sz="0" w:space="0" w:color="000000"/>
                 <w:right w:val="none" w:sz="0" w:space="0" w:color="000000"/>
               </w:pBdr>
-              <w:spacing w:before="100" w:after="100"/>
-              <w:ind w:left="100" w:right="100"/>
+              <w:spacing w:after="100" w:before="100" w:line="240"/>
+              <w:ind w:left="100" w:right="100" w:firstLine="0" w:firstLineChars="0"/>
             </w:pPr>
             <w:r>
               <w:rPr>
-                <w:rFonts w:ascii="Arial" w:eastAsia="Arial" w:hAnsi="Arial" w:cs="Arial"/>
-                <w:b/>
-                <w:color w:val="000000"/>
-                <w:sz w:val="22"/>
-                <w:szCs w:val="22"/>
-              </w:rPr>
-              <w:t>Aerobic Capacity Change from test 1 (mL/min/kg)</w:t>
+                <w:rFonts w:ascii="Arial" w:hAnsi="Arial" w:eastAsia="Arial" w:cs="Arial"/>
+                <w:i w:val="false"/>
+                <w:b w:val="true"/>
+                <w:u w:val="none"/>
+                <w:sz w:val="22"/>
+                <w:szCs w:val="22"/>
+                <w:color w:val="000000"/>
+              </w:rPr>
+              <w:t xml:space="preserve">Aerobic Capacity Change from test 1 (mL/min/kg)</w:t>
             </w:r>
           </w:p>
         </w:tc>
         <w:tc>
           <w:tcPr>
-            <w:tcW w:w="5037" w:type="dxa"/>
             <w:tcBorders>
+              <w:bottom w:val="none" w:sz="0" w:space="0" w:color="000000"/>
               <w:top w:val="single" w:sz="12" w:space="0" w:color="666666"/>
               <w:left w:val="none" w:sz="0" w:space="0" w:color="000000"/>
-              <w:bottom w:val="none" w:sz="0" w:space="0" w:color="000000"/>
               <w:right w:val="none" w:sz="0" w:space="0" w:color="000000"/>
             </w:tcBorders>
             <w:shd w:val="clear" w:color="auto" w:fill="FFFFFF"/>
             <w:tcMar>
               <w:top w:w="0" w:type="dxa"/>
+              <w:bottom w:w="0" w:type="dxa"/>
               <w:left w:w="0" w:type="dxa"/>
-              <w:bottom w:w="0" w:type="dxa"/>
               <w:right w:w="0" w:type="dxa"/>
             </w:tcMar>
             <w:vAlign w:val="center"/>
           </w:tcPr>
           <w:p>
             <w:pPr>
+              <w:pStyle w:val="Normal"/>
+              <w:jc w:val="center"/>
               <w:pBdr>
+                <w:bottom w:val="none" w:sz="0" w:space="0" w:color="000000"/>
                 <w:top w:val="none" w:sz="0" w:space="0" w:color="000000"/>
                 <w:left w:val="none" w:sz="0" w:space="0" w:color="000000"/>
-                <w:bottom w:val="none" w:sz="0" w:space="0" w:color="000000"/>
                 <w:right w:val="none" w:sz="0" w:space="0" w:color="000000"/>
               </w:pBdr>
-              <w:spacing w:before="100" w:after="100"/>
-              <w:ind w:left="100" w:right="100"/>
-              <w:jc w:val="center"/>
+              <w:spacing w:after="100" w:before="100" w:line="240"/>
+              <w:ind w:left="100" w:right="100" w:firstLine="0" w:firstLineChars="0"/>
             </w:pPr>
             <w:r>
               <w:rPr>
-                <w:rFonts w:ascii="Arial" w:eastAsia="Arial" w:hAnsi="Arial" w:cs="Arial"/>
-                <w:color w:val="000000"/>
-                <w:sz w:val="22"/>
-                <w:szCs w:val="22"/>
+                <w:rFonts w:ascii="Arial" w:hAnsi="Arial" w:eastAsia="Arial" w:cs="Arial"/>
+                <w:i w:val="false"/>
+                <w:b w:val="false"/>
+                <w:u w:val="none"/>
+                <w:sz w:val="22"/>
+                <w:szCs w:val="22"/>
+                <w:color w:val="000000"/>
               </w:rPr>
               <w:t xml:space="preserve">-1.15 (3.04) </w:t>
             </w:r>
             <w:r>
               <w:rPr>
-                <w:rFonts w:ascii="Arial" w:eastAsia="Arial" w:hAnsi="Arial" w:cs="Arial"/>
-                <w:color w:val="000000"/>
-                <w:sz w:val="22"/>
-                <w:szCs w:val="22"/>
+                <w:rFonts w:ascii="Arial" w:hAnsi="Arial" w:eastAsia="Arial" w:cs="Arial"/>
+                <w:i w:val="false"/>
+                <w:b w:val="false"/>
+                <w:u w:val="none"/>
+                <w:sz w:val="22"/>
+                <w:szCs w:val="22"/>
+                <w:color w:val="000000"/>
               </w:rPr>
               <w:br/>
+            </w:r>
+            <w:r>
+              <w:rPr>
+                <w:rFonts w:ascii="Arial" w:hAnsi="Arial" w:eastAsia="Arial" w:cs="Arial"/>
+                <w:i w:val="false"/>
+                <w:b w:val="false"/>
+                <w:u w:val="none"/>
+                <w:sz w:val="22"/>
+                <w:szCs w:val="22"/>
+                <w:color w:val="000000"/>
+              </w:rPr>
               <w:t xml:space="preserve"> missing: 4</w:t>
             </w:r>
           </w:p>
         </w:tc>
         <w:tc>
           <w:tcPr>
-            <w:tcW w:w="2576" w:type="dxa"/>
             <w:tcBorders>
+              <w:bottom w:val="none" w:sz="0" w:space="0" w:color="000000"/>
               <w:top w:val="single" w:sz="12" w:space="0" w:color="666666"/>
               <w:left w:val="none" w:sz="0" w:space="0" w:color="000000"/>
-              <w:bottom w:val="none" w:sz="0" w:space="0" w:color="000000"/>
               <w:right w:val="none" w:sz="0" w:space="0" w:color="000000"/>
             </w:tcBorders>
             <w:shd w:val="clear" w:color="auto" w:fill="FFFFFF"/>
             <w:tcMar>
               <w:top w:w="0" w:type="dxa"/>
+              <w:bottom w:w="0" w:type="dxa"/>
               <w:left w:w="0" w:type="dxa"/>
-              <w:bottom w:w="0" w:type="dxa"/>
               <w:right w:w="0" w:type="dxa"/>
             </w:tcMar>
             <w:vAlign w:val="center"/>
           </w:tcPr>
           <w:p>
             <w:pPr>
+              <w:pStyle w:val="Normal"/>
+              <w:jc w:val="center"/>
               <w:pBdr>
+                <w:bottom w:val="none" w:sz="0" w:space="0" w:color="000000"/>
                 <w:top w:val="none" w:sz="0" w:space="0" w:color="000000"/>
                 <w:left w:val="none" w:sz="0" w:space="0" w:color="000000"/>
-                <w:bottom w:val="none" w:sz="0" w:space="0" w:color="000000"/>
                 <w:right w:val="none" w:sz="0" w:space="0" w:color="000000"/>
               </w:pBdr>
-              <w:spacing w:before="100" w:after="100"/>
-              <w:ind w:left="100" w:right="100"/>
-              <w:jc w:val="center"/>
+              <w:spacing w:after="100" w:before="100" w:line="240"/>
+              <w:ind w:left="100" w:right="100" w:firstLine="0" w:firstLineChars="0"/>
             </w:pPr>
             <w:r>
               <w:rPr>
-                <w:rFonts w:ascii="Arial" w:eastAsia="Arial" w:hAnsi="Arial" w:cs="Arial"/>
-                <w:color w:val="000000"/>
-                <w:sz w:val="22"/>
-                <w:szCs w:val="22"/>
+                <w:rFonts w:ascii="Arial" w:hAnsi="Arial" w:eastAsia="Arial" w:cs="Arial"/>
+                <w:i w:val="false"/>
+                <w:b w:val="false"/>
+                <w:u w:val="none"/>
+                <w:sz w:val="22"/>
+                <w:szCs w:val="22"/>
+                <w:color w:val="000000"/>
               </w:rPr>
               <w:t xml:space="preserve">1.02 (2.96) </w:t>
             </w:r>
             <w:r>
               <w:rPr>
-                <w:rFonts w:ascii="Arial" w:eastAsia="Arial" w:hAnsi="Arial" w:cs="Arial"/>
-                <w:color w:val="000000"/>
-                <w:sz w:val="22"/>
-                <w:szCs w:val="22"/>
+                <w:rFonts w:ascii="Arial" w:hAnsi="Arial" w:eastAsia="Arial" w:cs="Arial"/>
+                <w:i w:val="false"/>
+                <w:b w:val="false"/>
+                <w:u w:val="none"/>
+                <w:sz w:val="22"/>
+                <w:szCs w:val="22"/>
+                <w:color w:val="000000"/>
               </w:rPr>
               <w:br/>
+            </w:r>
+            <w:r>
+              <w:rPr>
+                <w:rFonts w:ascii="Arial" w:hAnsi="Arial" w:eastAsia="Arial" w:cs="Arial"/>
+                <w:i w:val="false"/>
+                <w:b w:val="false"/>
+                <w:u w:val="none"/>
+                <w:sz w:val="22"/>
+                <w:szCs w:val="22"/>
+                <w:color w:val="000000"/>
+              </w:rPr>
               <w:t xml:space="preserve"> missing: 1</w:t>
             </w:r>
           </w:p>
@@ -326,147 +396,185 @@
       </w:tr>
       <w:tr>
         <w:trPr>
-          <w:jc w:val="center"/>
+          <w:trHeight w:val="822" w:hRule="auto"/>
         </w:trPr>
+        body 2
         <w:tc>
           <w:tcPr>
-            <w:tcW w:w="3402" w:type="dxa"/>
             <w:tcBorders>
+              <w:bottom w:val="none" w:sz="0" w:space="0" w:color="000000"/>
               <w:top w:val="none" w:sz="0" w:space="0" w:color="000000"/>
               <w:left w:val="none" w:sz="0" w:space="0" w:color="000000"/>
-              <w:bottom w:val="none" w:sz="0" w:space="0" w:color="000000"/>
               <w:right w:val="none" w:sz="0" w:space="0" w:color="000000"/>
             </w:tcBorders>
             <w:shd w:val="clear" w:color="auto" w:fill="FFFFFF"/>
             <w:tcMar>
               <w:top w:w="0" w:type="dxa"/>
+              <w:bottom w:w="0" w:type="dxa"/>
               <w:left w:w="0" w:type="dxa"/>
-              <w:bottom w:w="0" w:type="dxa"/>
               <w:right w:w="0" w:type="dxa"/>
             </w:tcMar>
             <w:vAlign w:val="center"/>
           </w:tcPr>
           <w:p>
             <w:pPr>
+              <w:pStyle w:val="Normal"/>
+              <w:jc w:val="left"/>
               <w:pBdr>
+                <w:bottom w:val="none" w:sz="0" w:space="0" w:color="000000"/>
                 <w:top w:val="none" w:sz="0" w:space="0" w:color="000000"/>
                 <w:left w:val="none" w:sz="0" w:space="0" w:color="000000"/>
-                <w:bottom w:val="none" w:sz="0" w:space="0" w:color="000000"/>
                 <w:right w:val="none" w:sz="0" w:space="0" w:color="000000"/>
               </w:pBdr>
-              <w:spacing w:before="100" w:after="100"/>
-              <w:ind w:left="100" w:right="100"/>
+              <w:spacing w:after="100" w:before="100" w:line="240"/>
+              <w:ind w:left="100" w:right="100" w:firstLine="0" w:firstLineChars="0"/>
             </w:pPr>
             <w:r>
               <w:rPr>
-                <w:rFonts w:ascii="Arial" w:eastAsia="Arial" w:hAnsi="Arial" w:cs="Arial"/>
-                <w:b/>
-                <w:color w:val="000000"/>
-                <w:sz w:val="22"/>
-                <w:szCs w:val="22"/>
-              </w:rPr>
-              <w:t>Maximal Oxygen Uptake change from test 1 (mL/min)</w:t>
+                <w:rFonts w:ascii="Arial" w:hAnsi="Arial" w:eastAsia="Arial" w:cs="Arial"/>
+                <w:i w:val="false"/>
+                <w:b w:val="true"/>
+                <w:u w:val="none"/>
+                <w:sz w:val="22"/>
+                <w:szCs w:val="22"/>
+                <w:color w:val="000000"/>
+              </w:rPr>
+              <w:t xml:space="preserve">Maximal Oxygen Uptake change from test 1 (mL/min)</w:t>
             </w:r>
           </w:p>
         </w:tc>
         <w:tc>
           <w:tcPr>
-            <w:tcW w:w="5037" w:type="dxa"/>
             <w:tcBorders>
+              <w:bottom w:val="none" w:sz="0" w:space="0" w:color="000000"/>
               <w:top w:val="none" w:sz="0" w:space="0" w:color="000000"/>
               <w:left w:val="none" w:sz="0" w:space="0" w:color="000000"/>
-              <w:bottom w:val="none" w:sz="0" w:space="0" w:color="000000"/>
               <w:right w:val="none" w:sz="0" w:space="0" w:color="000000"/>
             </w:tcBorders>
             <w:shd w:val="clear" w:color="auto" w:fill="FFFFFF"/>
             <w:tcMar>
               <w:top w:w="0" w:type="dxa"/>
+              <w:bottom w:w="0" w:type="dxa"/>
               <w:left w:w="0" w:type="dxa"/>
-              <w:bottom w:w="0" w:type="dxa"/>
               <w:right w:w="0" w:type="dxa"/>
             </w:tcMar>
             <w:vAlign w:val="center"/>
           </w:tcPr>
           <w:p>
             <w:pPr>
+              <w:pStyle w:val="Normal"/>
+              <w:jc w:val="center"/>
               <w:pBdr>
+                <w:bottom w:val="none" w:sz="0" w:space="0" w:color="000000"/>
                 <w:top w:val="none" w:sz="0" w:space="0" w:color="000000"/>
                 <w:left w:val="none" w:sz="0" w:space="0" w:color="000000"/>
-                <w:bottom w:val="none" w:sz="0" w:space="0" w:color="000000"/>
                 <w:right w:val="none" w:sz="0" w:space="0" w:color="000000"/>
               </w:pBdr>
-              <w:spacing w:before="100" w:after="100"/>
-              <w:ind w:left="100" w:right="100"/>
-              <w:jc w:val="center"/>
+              <w:spacing w:after="100" w:before="100" w:line="240"/>
+              <w:ind w:left="100" w:right="100" w:firstLine="0" w:firstLineChars="0"/>
             </w:pPr>
             <w:r>
               <w:rPr>
-                <w:rFonts w:ascii="Arial" w:eastAsia="Arial" w:hAnsi="Arial" w:cs="Arial"/>
-                <w:color w:val="000000"/>
-                <w:sz w:val="22"/>
-                <w:szCs w:val="22"/>
+                <w:rFonts w:ascii="Arial" w:hAnsi="Arial" w:eastAsia="Arial" w:cs="Arial"/>
+                <w:i w:val="false"/>
+                <w:b w:val="false"/>
+                <w:u w:val="none"/>
+                <w:sz w:val="22"/>
+                <w:szCs w:val="22"/>
+                <w:color w:val="000000"/>
               </w:rPr>
               <w:t xml:space="preserve">-101 (211) </w:t>
             </w:r>
             <w:r>
               <w:rPr>
-                <w:rFonts w:ascii="Arial" w:eastAsia="Arial" w:hAnsi="Arial" w:cs="Arial"/>
-                <w:color w:val="000000"/>
-                <w:sz w:val="22"/>
-                <w:szCs w:val="22"/>
+                <w:rFonts w:ascii="Arial" w:hAnsi="Arial" w:eastAsia="Arial" w:cs="Arial"/>
+                <w:i w:val="false"/>
+                <w:b w:val="false"/>
+                <w:u w:val="none"/>
+                <w:sz w:val="22"/>
+                <w:szCs w:val="22"/>
+                <w:color w:val="000000"/>
               </w:rPr>
               <w:br/>
+            </w:r>
+            <w:r>
+              <w:rPr>
+                <w:rFonts w:ascii="Arial" w:hAnsi="Arial" w:eastAsia="Arial" w:cs="Arial"/>
+                <w:i w:val="false"/>
+                <w:b w:val="false"/>
+                <w:u w:val="none"/>
+                <w:sz w:val="22"/>
+                <w:szCs w:val="22"/>
+                <w:color w:val="000000"/>
+              </w:rPr>
               <w:t xml:space="preserve"> missing: 4</w:t>
             </w:r>
           </w:p>
         </w:tc>
         <w:tc>
           <w:tcPr>
-            <w:tcW w:w="2576" w:type="dxa"/>
             <w:tcBorders>
+              <w:bottom w:val="none" w:sz="0" w:space="0" w:color="000000"/>
               <w:top w:val="none" w:sz="0" w:space="0" w:color="000000"/>
               <w:left w:val="none" w:sz="0" w:space="0" w:color="000000"/>
-              <w:bottom w:val="none" w:sz="0" w:space="0" w:color="000000"/>
               <w:right w:val="none" w:sz="0" w:space="0" w:color="000000"/>
             </w:tcBorders>
             <w:shd w:val="clear" w:color="auto" w:fill="FFFFFF"/>
             <w:tcMar>
               <w:top w:w="0" w:type="dxa"/>
+              <w:bottom w:w="0" w:type="dxa"/>
               <w:left w:w="0" w:type="dxa"/>
-              <w:bottom w:w="0" w:type="dxa"/>
               <w:right w:w="0" w:type="dxa"/>
             </w:tcMar>
             <w:vAlign w:val="center"/>
           </w:tcPr>
           <w:p>
             <w:pPr>
+              <w:pStyle w:val="Normal"/>
+              <w:jc w:val="center"/>
               <w:pBdr>
+                <w:bottom w:val="none" w:sz="0" w:space="0" w:color="000000"/>
                 <w:top w:val="none" w:sz="0" w:space="0" w:color="000000"/>
                 <w:left w:val="none" w:sz="0" w:space="0" w:color="000000"/>
-                <w:bottom w:val="none" w:sz="0" w:space="0" w:color="000000"/>
                 <w:right w:val="none" w:sz="0" w:space="0" w:color="000000"/>
               </w:pBdr>
-              <w:spacing w:before="100" w:after="100"/>
-              <w:ind w:left="100" w:right="100"/>
-              <w:jc w:val="center"/>
+              <w:spacing w:after="100" w:before="100" w:line="240"/>
+              <w:ind w:left="100" w:right="100" w:firstLine="0" w:firstLineChars="0"/>
             </w:pPr>
             <w:r>
               <w:rPr>
-                <w:rFonts w:ascii="Arial" w:eastAsia="Arial" w:hAnsi="Arial" w:cs="Arial"/>
-                <w:color w:val="000000"/>
-                <w:sz w:val="22"/>
-                <w:szCs w:val="22"/>
+                <w:rFonts w:ascii="Arial" w:hAnsi="Arial" w:eastAsia="Arial" w:cs="Arial"/>
+                <w:i w:val="false"/>
+                <w:b w:val="false"/>
+                <w:u w:val="none"/>
+                <w:sz w:val="22"/>
+                <w:szCs w:val="22"/>
+                <w:color w:val="000000"/>
               </w:rPr>
               <w:t xml:space="preserve">89.4 (258) </w:t>
             </w:r>
             <w:r>
               <w:rPr>
-                <w:rFonts w:ascii="Arial" w:eastAsia="Arial" w:hAnsi="Arial" w:cs="Arial"/>
-                <w:color w:val="000000"/>
-                <w:sz w:val="22"/>
-                <w:szCs w:val="22"/>
+                <w:rFonts w:ascii="Arial" w:hAnsi="Arial" w:eastAsia="Arial" w:cs="Arial"/>
+                <w:i w:val="false"/>
+                <w:b w:val="false"/>
+                <w:u w:val="none"/>
+                <w:sz w:val="22"/>
+                <w:szCs w:val="22"/>
+                <w:color w:val="000000"/>
               </w:rPr>
               <w:br/>
+            </w:r>
+            <w:r>
+              <w:rPr>
+                <w:rFonts w:ascii="Arial" w:hAnsi="Arial" w:eastAsia="Arial" w:cs="Arial"/>
+                <w:i w:val="false"/>
+                <w:b w:val="false"/>
+                <w:u w:val="none"/>
+                <w:sz w:val="22"/>
+                <w:szCs w:val="22"/>
+                <w:color w:val="000000"/>
+              </w:rPr>
               <w:t xml:space="preserve"> missing: 1</w:t>
             </w:r>
           </w:p>
@@ -474,147 +582,185 @@
       </w:tr>
       <w:tr>
         <w:trPr>
-          <w:jc w:val="center"/>
+          <w:trHeight w:val="817" w:hRule="auto"/>
         </w:trPr>
+        body 3
         <w:tc>
           <w:tcPr>
-            <w:tcW w:w="3402" w:type="dxa"/>
             <w:tcBorders>
+              <w:bottom w:val="none" w:sz="0" w:space="0" w:color="000000"/>
               <w:top w:val="none" w:sz="0" w:space="0" w:color="000000"/>
               <w:left w:val="none" w:sz="0" w:space="0" w:color="000000"/>
-              <w:bottom w:val="none" w:sz="0" w:space="0" w:color="000000"/>
               <w:right w:val="none" w:sz="0" w:space="0" w:color="000000"/>
             </w:tcBorders>
             <w:shd w:val="clear" w:color="auto" w:fill="FFFFFF"/>
             <w:tcMar>
               <w:top w:w="0" w:type="dxa"/>
+              <w:bottom w:w="0" w:type="dxa"/>
               <w:left w:w="0" w:type="dxa"/>
-              <w:bottom w:w="0" w:type="dxa"/>
               <w:right w:w="0" w:type="dxa"/>
             </w:tcMar>
             <w:vAlign w:val="center"/>
           </w:tcPr>
           <w:p>
             <w:pPr>
+              <w:pStyle w:val="Normal"/>
+              <w:jc w:val="left"/>
               <w:pBdr>
+                <w:bottom w:val="none" w:sz="0" w:space="0" w:color="000000"/>
                 <w:top w:val="none" w:sz="0" w:space="0" w:color="000000"/>
                 <w:left w:val="none" w:sz="0" w:space="0" w:color="000000"/>
-                <w:bottom w:val="none" w:sz="0" w:space="0" w:color="000000"/>
                 <w:right w:val="none" w:sz="0" w:space="0" w:color="000000"/>
               </w:pBdr>
-              <w:spacing w:before="100" w:after="100"/>
-              <w:ind w:left="100" w:right="100"/>
+              <w:spacing w:after="100" w:before="100" w:line="240"/>
+              <w:ind w:left="100" w:right="100" w:firstLine="0" w:firstLineChars="0"/>
             </w:pPr>
             <w:r>
               <w:rPr>
-                <w:rFonts w:ascii="Arial" w:eastAsia="Arial" w:hAnsi="Arial" w:cs="Arial"/>
-                <w:b/>
-                <w:color w:val="000000"/>
-                <w:sz w:val="22"/>
-                <w:szCs w:val="22"/>
-              </w:rPr>
-              <w:t>Maximal Heart Rate Change from test 1 (1/min)</w:t>
+                <w:rFonts w:ascii="Arial" w:hAnsi="Arial" w:eastAsia="Arial" w:cs="Arial"/>
+                <w:i w:val="false"/>
+                <w:b w:val="true"/>
+                <w:u w:val="none"/>
+                <w:sz w:val="22"/>
+                <w:szCs w:val="22"/>
+                <w:color w:val="000000"/>
+              </w:rPr>
+              <w:t xml:space="preserve">Maximal Heart Rate Change from test 1 (1/min)</w:t>
             </w:r>
           </w:p>
         </w:tc>
         <w:tc>
           <w:tcPr>
-            <w:tcW w:w="5037" w:type="dxa"/>
             <w:tcBorders>
+              <w:bottom w:val="none" w:sz="0" w:space="0" w:color="000000"/>
               <w:top w:val="none" w:sz="0" w:space="0" w:color="000000"/>
               <w:left w:val="none" w:sz="0" w:space="0" w:color="000000"/>
-              <w:bottom w:val="none" w:sz="0" w:space="0" w:color="000000"/>
               <w:right w:val="none" w:sz="0" w:space="0" w:color="000000"/>
             </w:tcBorders>
             <w:shd w:val="clear" w:color="auto" w:fill="FFFFFF"/>
             <w:tcMar>
               <w:top w:w="0" w:type="dxa"/>
+              <w:bottom w:w="0" w:type="dxa"/>
               <w:left w:w="0" w:type="dxa"/>
-              <w:bottom w:w="0" w:type="dxa"/>
               <w:right w:w="0" w:type="dxa"/>
             </w:tcMar>
             <w:vAlign w:val="center"/>
           </w:tcPr>
           <w:p>
             <w:pPr>
+              <w:pStyle w:val="Normal"/>
+              <w:jc w:val="center"/>
               <w:pBdr>
+                <w:bottom w:val="none" w:sz="0" w:space="0" w:color="000000"/>
                 <w:top w:val="none" w:sz="0" w:space="0" w:color="000000"/>
                 <w:left w:val="none" w:sz="0" w:space="0" w:color="000000"/>
-                <w:bottom w:val="none" w:sz="0" w:space="0" w:color="000000"/>
                 <w:right w:val="none" w:sz="0" w:space="0" w:color="000000"/>
               </w:pBdr>
-              <w:spacing w:before="100" w:after="100"/>
-              <w:ind w:left="100" w:right="100"/>
-              <w:jc w:val="center"/>
+              <w:spacing w:after="100" w:before="100" w:line="240"/>
+              <w:ind w:left="100" w:right="100" w:firstLine="0" w:firstLineChars="0"/>
             </w:pPr>
             <w:r>
               <w:rPr>
-                <w:rFonts w:ascii="Arial" w:eastAsia="Arial" w:hAnsi="Arial" w:cs="Arial"/>
-                <w:color w:val="000000"/>
-                <w:sz w:val="22"/>
-                <w:szCs w:val="22"/>
+                <w:rFonts w:ascii="Arial" w:hAnsi="Arial" w:eastAsia="Arial" w:cs="Arial"/>
+                <w:i w:val="false"/>
+                <w:b w:val="false"/>
+                <w:u w:val="none"/>
+                <w:sz w:val="22"/>
+                <w:szCs w:val="22"/>
+                <w:color w:val="000000"/>
               </w:rPr>
               <w:t xml:space="preserve">-4.00 [-9.50, -1.50] </w:t>
             </w:r>
             <w:r>
               <w:rPr>
-                <w:rFonts w:ascii="Arial" w:eastAsia="Arial" w:hAnsi="Arial" w:cs="Arial"/>
-                <w:color w:val="000000"/>
-                <w:sz w:val="22"/>
-                <w:szCs w:val="22"/>
+                <w:rFonts w:ascii="Arial" w:hAnsi="Arial" w:eastAsia="Arial" w:cs="Arial"/>
+                <w:i w:val="false"/>
+                <w:b w:val="false"/>
+                <w:u w:val="none"/>
+                <w:sz w:val="22"/>
+                <w:szCs w:val="22"/>
+                <w:color w:val="000000"/>
               </w:rPr>
               <w:br/>
+            </w:r>
+            <w:r>
+              <w:rPr>
+                <w:rFonts w:ascii="Arial" w:hAnsi="Arial" w:eastAsia="Arial" w:cs="Arial"/>
+                <w:i w:val="false"/>
+                <w:b w:val="false"/>
+                <w:u w:val="none"/>
+                <w:sz w:val="22"/>
+                <w:szCs w:val="22"/>
+                <w:color w:val="000000"/>
+              </w:rPr>
               <w:t xml:space="preserve"> missing: 4</w:t>
             </w:r>
           </w:p>
         </w:tc>
         <w:tc>
           <w:tcPr>
-            <w:tcW w:w="2576" w:type="dxa"/>
             <w:tcBorders>
+              <w:bottom w:val="none" w:sz="0" w:space="0" w:color="000000"/>
               <w:top w:val="none" w:sz="0" w:space="0" w:color="000000"/>
               <w:left w:val="none" w:sz="0" w:space="0" w:color="000000"/>
-              <w:bottom w:val="none" w:sz="0" w:space="0" w:color="000000"/>
               <w:right w:val="none" w:sz="0" w:space="0" w:color="000000"/>
             </w:tcBorders>
             <w:shd w:val="clear" w:color="auto" w:fill="FFFFFF"/>
             <w:tcMar>
               <w:top w:w="0" w:type="dxa"/>
+              <w:bottom w:w="0" w:type="dxa"/>
               <w:left w:w="0" w:type="dxa"/>
-              <w:bottom w:w="0" w:type="dxa"/>
               <w:right w:w="0" w:type="dxa"/>
             </w:tcMar>
             <w:vAlign w:val="center"/>
           </w:tcPr>
           <w:p>
             <w:pPr>
+              <w:pStyle w:val="Normal"/>
+              <w:jc w:val="center"/>
               <w:pBdr>
+                <w:bottom w:val="none" w:sz="0" w:space="0" w:color="000000"/>
                 <w:top w:val="none" w:sz="0" w:space="0" w:color="000000"/>
                 <w:left w:val="none" w:sz="0" w:space="0" w:color="000000"/>
-                <w:bottom w:val="none" w:sz="0" w:space="0" w:color="000000"/>
                 <w:right w:val="none" w:sz="0" w:space="0" w:color="000000"/>
               </w:pBdr>
-              <w:spacing w:before="100" w:after="100"/>
-              <w:ind w:left="100" w:right="100"/>
-              <w:jc w:val="center"/>
+              <w:spacing w:after="100" w:before="100" w:line="240"/>
+              <w:ind w:left="100" w:right="100" w:firstLine="0" w:firstLineChars="0"/>
             </w:pPr>
             <w:r>
               <w:rPr>
-                <w:rFonts w:ascii="Arial" w:eastAsia="Arial" w:hAnsi="Arial" w:cs="Arial"/>
-                <w:color w:val="000000"/>
-                <w:sz w:val="22"/>
-                <w:szCs w:val="22"/>
+                <w:rFonts w:ascii="Arial" w:hAnsi="Arial" w:eastAsia="Arial" w:cs="Arial"/>
+                <w:i w:val="false"/>
+                <w:b w:val="false"/>
+                <w:u w:val="none"/>
+                <w:sz w:val="22"/>
+                <w:szCs w:val="22"/>
+                <w:color w:val="000000"/>
               </w:rPr>
               <w:t xml:space="preserve">-5.00 [-6.00, 0] </w:t>
             </w:r>
             <w:r>
               <w:rPr>
-                <w:rFonts w:ascii="Arial" w:eastAsia="Arial" w:hAnsi="Arial" w:cs="Arial"/>
-                <w:color w:val="000000"/>
-                <w:sz w:val="22"/>
-                <w:szCs w:val="22"/>
+                <w:rFonts w:ascii="Arial" w:hAnsi="Arial" w:eastAsia="Arial" w:cs="Arial"/>
+                <w:i w:val="false"/>
+                <w:b w:val="false"/>
+                <w:u w:val="none"/>
+                <w:sz w:val="22"/>
+                <w:szCs w:val="22"/>
+                <w:color w:val="000000"/>
               </w:rPr>
               <w:br/>
+            </w:r>
+            <w:r>
+              <w:rPr>
+                <w:rFonts w:ascii="Arial" w:hAnsi="Arial" w:eastAsia="Arial" w:cs="Arial"/>
+                <w:i w:val="false"/>
+                <w:b w:val="false"/>
+                <w:u w:val="none"/>
+                <w:sz w:val="22"/>
+                <w:szCs w:val="22"/>
+                <w:color w:val="000000"/>
+              </w:rPr>
               <w:t xml:space="preserve"> missing: 1</w:t>
             </w:r>
           </w:p>
@@ -622,147 +768,185 @@
       </w:tr>
       <w:tr>
         <w:trPr>
-          <w:jc w:val="center"/>
+          <w:trHeight w:val="822" w:hRule="auto"/>
         </w:trPr>
+        body 4
         <w:tc>
           <w:tcPr>
-            <w:tcW w:w="3402" w:type="dxa"/>
             <w:tcBorders>
+              <w:bottom w:val="none" w:sz="0" w:space="0" w:color="000000"/>
               <w:top w:val="none" w:sz="0" w:space="0" w:color="000000"/>
               <w:left w:val="none" w:sz="0" w:space="0" w:color="000000"/>
-              <w:bottom w:val="none" w:sz="0" w:space="0" w:color="000000"/>
               <w:right w:val="none" w:sz="0" w:space="0" w:color="000000"/>
             </w:tcBorders>
             <w:shd w:val="clear" w:color="auto" w:fill="FFFFFF"/>
             <w:tcMar>
               <w:top w:w="0" w:type="dxa"/>
+              <w:bottom w:w="0" w:type="dxa"/>
               <w:left w:w="0" w:type="dxa"/>
-              <w:bottom w:w="0" w:type="dxa"/>
               <w:right w:w="0" w:type="dxa"/>
             </w:tcMar>
             <w:vAlign w:val="center"/>
           </w:tcPr>
           <w:p>
             <w:pPr>
+              <w:pStyle w:val="Normal"/>
+              <w:jc w:val="left"/>
               <w:pBdr>
+                <w:bottom w:val="none" w:sz="0" w:space="0" w:color="000000"/>
                 <w:top w:val="none" w:sz="0" w:space="0" w:color="000000"/>
                 <w:left w:val="none" w:sz="0" w:space="0" w:color="000000"/>
-                <w:bottom w:val="none" w:sz="0" w:space="0" w:color="000000"/>
                 <w:right w:val="none" w:sz="0" w:space="0" w:color="000000"/>
               </w:pBdr>
-              <w:spacing w:before="100" w:after="100"/>
-              <w:ind w:left="100" w:right="100"/>
+              <w:spacing w:after="100" w:before="100" w:line="240"/>
+              <w:ind w:left="100" w:right="100" w:firstLine="0" w:firstLineChars="0"/>
             </w:pPr>
             <w:r>
               <w:rPr>
-                <w:rFonts w:ascii="Arial" w:eastAsia="Arial" w:hAnsi="Arial" w:cs="Arial"/>
-                <w:b/>
-                <w:color w:val="000000"/>
-                <w:sz w:val="22"/>
-                <w:szCs w:val="22"/>
-              </w:rPr>
-              <w:t>Aerobic Capacity Change from test 2 (mL/min/kg)</w:t>
+                <w:rFonts w:ascii="Arial" w:hAnsi="Arial" w:eastAsia="Arial" w:cs="Arial"/>
+                <w:i w:val="false"/>
+                <w:b w:val="true"/>
+                <w:u w:val="none"/>
+                <w:sz w:val="22"/>
+                <w:szCs w:val="22"/>
+                <w:color w:val="000000"/>
+              </w:rPr>
+              <w:t xml:space="preserve">Aerobic Capacity Change from test 2 (mL/min/kg)</w:t>
             </w:r>
           </w:p>
         </w:tc>
         <w:tc>
           <w:tcPr>
-            <w:tcW w:w="5037" w:type="dxa"/>
             <w:tcBorders>
+              <w:bottom w:val="none" w:sz="0" w:space="0" w:color="000000"/>
               <w:top w:val="none" w:sz="0" w:space="0" w:color="000000"/>
               <w:left w:val="none" w:sz="0" w:space="0" w:color="000000"/>
-              <w:bottom w:val="none" w:sz="0" w:space="0" w:color="000000"/>
               <w:right w:val="none" w:sz="0" w:space="0" w:color="000000"/>
             </w:tcBorders>
             <w:shd w:val="clear" w:color="auto" w:fill="FFFFFF"/>
             <w:tcMar>
               <w:top w:w="0" w:type="dxa"/>
+              <w:bottom w:w="0" w:type="dxa"/>
               <w:left w:w="0" w:type="dxa"/>
-              <w:bottom w:w="0" w:type="dxa"/>
               <w:right w:w="0" w:type="dxa"/>
             </w:tcMar>
             <w:vAlign w:val="center"/>
           </w:tcPr>
           <w:p>
             <w:pPr>
+              <w:pStyle w:val="Normal"/>
+              <w:jc w:val="center"/>
               <w:pBdr>
+                <w:bottom w:val="none" w:sz="0" w:space="0" w:color="000000"/>
                 <w:top w:val="none" w:sz="0" w:space="0" w:color="000000"/>
                 <w:left w:val="none" w:sz="0" w:space="0" w:color="000000"/>
-                <w:bottom w:val="none" w:sz="0" w:space="0" w:color="000000"/>
                 <w:right w:val="none" w:sz="0" w:space="0" w:color="000000"/>
               </w:pBdr>
-              <w:spacing w:before="100" w:after="100"/>
-              <w:ind w:left="100" w:right="100"/>
-              <w:jc w:val="center"/>
+              <w:spacing w:after="100" w:before="100" w:line="240"/>
+              <w:ind w:left="100" w:right="100" w:firstLine="0" w:firstLineChars="0"/>
             </w:pPr>
             <w:r>
               <w:rPr>
-                <w:rFonts w:ascii="Arial" w:eastAsia="Arial" w:hAnsi="Arial" w:cs="Arial"/>
-                <w:color w:val="000000"/>
-                <w:sz w:val="22"/>
-                <w:szCs w:val="22"/>
+                <w:rFonts w:ascii="Arial" w:hAnsi="Arial" w:eastAsia="Arial" w:cs="Arial"/>
+                <w:i w:val="false"/>
+                <w:b w:val="false"/>
+                <w:u w:val="none"/>
+                <w:sz w:val="22"/>
+                <w:szCs w:val="22"/>
+                <w:color w:val="000000"/>
               </w:rPr>
               <w:t xml:space="preserve">0.963 (2.96) </w:t>
             </w:r>
             <w:r>
               <w:rPr>
-                <w:rFonts w:ascii="Arial" w:eastAsia="Arial" w:hAnsi="Arial" w:cs="Arial"/>
-                <w:color w:val="000000"/>
-                <w:sz w:val="22"/>
-                <w:szCs w:val="22"/>
+                <w:rFonts w:ascii="Arial" w:hAnsi="Arial" w:eastAsia="Arial" w:cs="Arial"/>
+                <w:i w:val="false"/>
+                <w:b w:val="false"/>
+                <w:u w:val="none"/>
+                <w:sz w:val="22"/>
+                <w:szCs w:val="22"/>
+                <w:color w:val="000000"/>
               </w:rPr>
               <w:br/>
+            </w:r>
+            <w:r>
+              <w:rPr>
+                <w:rFonts w:ascii="Arial" w:hAnsi="Arial" w:eastAsia="Arial" w:cs="Arial"/>
+                <w:i w:val="false"/>
+                <w:b w:val="false"/>
+                <w:u w:val="none"/>
+                <w:sz w:val="22"/>
+                <w:szCs w:val="22"/>
+                <w:color w:val="000000"/>
+              </w:rPr>
               <w:t xml:space="preserve"> missing: 4</w:t>
             </w:r>
           </w:p>
         </w:tc>
         <w:tc>
           <w:tcPr>
-            <w:tcW w:w="2576" w:type="dxa"/>
             <w:tcBorders>
+              <w:bottom w:val="none" w:sz="0" w:space="0" w:color="000000"/>
               <w:top w:val="none" w:sz="0" w:space="0" w:color="000000"/>
               <w:left w:val="none" w:sz="0" w:space="0" w:color="000000"/>
-              <w:bottom w:val="none" w:sz="0" w:space="0" w:color="000000"/>
               <w:right w:val="none" w:sz="0" w:space="0" w:color="000000"/>
             </w:tcBorders>
             <w:shd w:val="clear" w:color="auto" w:fill="FFFFFF"/>
             <w:tcMar>
               <w:top w:w="0" w:type="dxa"/>
+              <w:bottom w:w="0" w:type="dxa"/>
               <w:left w:w="0" w:type="dxa"/>
-              <w:bottom w:w="0" w:type="dxa"/>
               <w:right w:w="0" w:type="dxa"/>
             </w:tcMar>
             <w:vAlign w:val="center"/>
           </w:tcPr>
           <w:p>
             <w:pPr>
+              <w:pStyle w:val="Normal"/>
+              <w:jc w:val="center"/>
               <w:pBdr>
+                <w:bottom w:val="none" w:sz="0" w:space="0" w:color="000000"/>
                 <w:top w:val="none" w:sz="0" w:space="0" w:color="000000"/>
                 <w:left w:val="none" w:sz="0" w:space="0" w:color="000000"/>
-                <w:bottom w:val="none" w:sz="0" w:space="0" w:color="000000"/>
                 <w:right w:val="none" w:sz="0" w:space="0" w:color="000000"/>
               </w:pBdr>
-              <w:spacing w:before="100" w:after="100"/>
-              <w:ind w:left="100" w:right="100"/>
-              <w:jc w:val="center"/>
+              <w:spacing w:after="100" w:before="100" w:line="240"/>
+              <w:ind w:left="100" w:right="100" w:firstLine="0" w:firstLineChars="0"/>
             </w:pPr>
             <w:r>
               <w:rPr>
-                <w:rFonts w:ascii="Arial" w:eastAsia="Arial" w:hAnsi="Arial" w:cs="Arial"/>
-                <w:color w:val="000000"/>
-                <w:sz w:val="22"/>
-                <w:szCs w:val="22"/>
+                <w:rFonts w:ascii="Arial" w:hAnsi="Arial" w:eastAsia="Arial" w:cs="Arial"/>
+                <w:i w:val="false"/>
+                <w:b w:val="false"/>
+                <w:u w:val="none"/>
+                <w:sz w:val="22"/>
+                <w:szCs w:val="22"/>
+                <w:color w:val="000000"/>
               </w:rPr>
               <w:t xml:space="preserve">2.61 (3.52) </w:t>
             </w:r>
             <w:r>
               <w:rPr>
-                <w:rFonts w:ascii="Arial" w:eastAsia="Arial" w:hAnsi="Arial" w:cs="Arial"/>
-                <w:color w:val="000000"/>
-                <w:sz w:val="22"/>
-                <w:szCs w:val="22"/>
+                <w:rFonts w:ascii="Arial" w:hAnsi="Arial" w:eastAsia="Arial" w:cs="Arial"/>
+                <w:i w:val="false"/>
+                <w:b w:val="false"/>
+                <w:u w:val="none"/>
+                <w:sz w:val="22"/>
+                <w:szCs w:val="22"/>
+                <w:color w:val="000000"/>
               </w:rPr>
               <w:br/>
+            </w:r>
+            <w:r>
+              <w:rPr>
+                <w:rFonts w:ascii="Arial" w:hAnsi="Arial" w:eastAsia="Arial" w:cs="Arial"/>
+                <w:i w:val="false"/>
+                <w:b w:val="false"/>
+                <w:u w:val="none"/>
+                <w:sz w:val="22"/>
+                <w:szCs w:val="22"/>
+                <w:color w:val="000000"/>
+              </w:rPr>
               <w:t xml:space="preserve"> missing: 2</w:t>
             </w:r>
           </w:p>
@@ -770,147 +954,185 @@
       </w:tr>
       <w:tr>
         <w:trPr>
-          <w:jc w:val="center"/>
+          <w:trHeight w:val="822" w:hRule="auto"/>
         </w:trPr>
+        body 5
         <w:tc>
           <w:tcPr>
-            <w:tcW w:w="3402" w:type="dxa"/>
             <w:tcBorders>
+              <w:bottom w:val="none" w:sz="0" w:space="0" w:color="000000"/>
               <w:top w:val="none" w:sz="0" w:space="0" w:color="000000"/>
               <w:left w:val="none" w:sz="0" w:space="0" w:color="000000"/>
-              <w:bottom w:val="none" w:sz="0" w:space="0" w:color="000000"/>
               <w:right w:val="none" w:sz="0" w:space="0" w:color="000000"/>
             </w:tcBorders>
             <w:shd w:val="clear" w:color="auto" w:fill="FFFFFF"/>
             <w:tcMar>
               <w:top w:w="0" w:type="dxa"/>
+              <w:bottom w:w="0" w:type="dxa"/>
               <w:left w:w="0" w:type="dxa"/>
-              <w:bottom w:w="0" w:type="dxa"/>
               <w:right w:w="0" w:type="dxa"/>
             </w:tcMar>
             <w:vAlign w:val="center"/>
           </w:tcPr>
           <w:p>
             <w:pPr>
+              <w:pStyle w:val="Normal"/>
+              <w:jc w:val="left"/>
               <w:pBdr>
+                <w:bottom w:val="none" w:sz="0" w:space="0" w:color="000000"/>
                 <w:top w:val="none" w:sz="0" w:space="0" w:color="000000"/>
                 <w:left w:val="none" w:sz="0" w:space="0" w:color="000000"/>
-                <w:bottom w:val="none" w:sz="0" w:space="0" w:color="000000"/>
                 <w:right w:val="none" w:sz="0" w:space="0" w:color="000000"/>
               </w:pBdr>
-              <w:spacing w:before="100" w:after="100"/>
-              <w:ind w:left="100" w:right="100"/>
+              <w:spacing w:after="100" w:before="100" w:line="240"/>
+              <w:ind w:left="100" w:right="100" w:firstLine="0" w:firstLineChars="0"/>
             </w:pPr>
             <w:r>
               <w:rPr>
-                <w:rFonts w:ascii="Arial" w:eastAsia="Arial" w:hAnsi="Arial" w:cs="Arial"/>
-                <w:b/>
-                <w:color w:val="000000"/>
-                <w:sz w:val="22"/>
-                <w:szCs w:val="22"/>
-              </w:rPr>
-              <w:t>Maximal Oxygen Uptake change from test 2 (mL/min)</w:t>
+                <w:rFonts w:ascii="Arial" w:hAnsi="Arial" w:eastAsia="Arial" w:cs="Arial"/>
+                <w:i w:val="false"/>
+                <w:b w:val="true"/>
+                <w:u w:val="none"/>
+                <w:sz w:val="22"/>
+                <w:szCs w:val="22"/>
+                <w:color w:val="000000"/>
+              </w:rPr>
+              <w:t xml:space="preserve">Maximal Oxygen Uptake change from test 2 (mL/min)</w:t>
             </w:r>
           </w:p>
         </w:tc>
         <w:tc>
           <w:tcPr>
-            <w:tcW w:w="5037" w:type="dxa"/>
             <w:tcBorders>
+              <w:bottom w:val="none" w:sz="0" w:space="0" w:color="000000"/>
               <w:top w:val="none" w:sz="0" w:space="0" w:color="000000"/>
               <w:left w:val="none" w:sz="0" w:space="0" w:color="000000"/>
-              <w:bottom w:val="none" w:sz="0" w:space="0" w:color="000000"/>
               <w:right w:val="none" w:sz="0" w:space="0" w:color="000000"/>
             </w:tcBorders>
             <w:shd w:val="clear" w:color="auto" w:fill="FFFFFF"/>
             <w:tcMar>
               <w:top w:w="0" w:type="dxa"/>
+              <w:bottom w:w="0" w:type="dxa"/>
               <w:left w:w="0" w:type="dxa"/>
-              <w:bottom w:w="0" w:type="dxa"/>
               <w:right w:w="0" w:type="dxa"/>
             </w:tcMar>
             <w:vAlign w:val="center"/>
           </w:tcPr>
           <w:p>
             <w:pPr>
+              <w:pStyle w:val="Normal"/>
+              <w:jc w:val="center"/>
               <w:pBdr>
+                <w:bottom w:val="none" w:sz="0" w:space="0" w:color="000000"/>
                 <w:top w:val="none" w:sz="0" w:space="0" w:color="000000"/>
                 <w:left w:val="none" w:sz="0" w:space="0" w:color="000000"/>
-                <w:bottom w:val="none" w:sz="0" w:space="0" w:color="000000"/>
                 <w:right w:val="none" w:sz="0" w:space="0" w:color="000000"/>
               </w:pBdr>
-              <w:spacing w:before="100" w:after="100"/>
-              <w:ind w:left="100" w:right="100"/>
-              <w:jc w:val="center"/>
+              <w:spacing w:after="100" w:before="100" w:line="240"/>
+              <w:ind w:left="100" w:right="100" w:firstLine="0" w:firstLineChars="0"/>
             </w:pPr>
             <w:r>
               <w:rPr>
-                <w:rFonts w:ascii="Arial" w:eastAsia="Arial" w:hAnsi="Arial" w:cs="Arial"/>
-                <w:color w:val="000000"/>
-                <w:sz w:val="22"/>
-                <w:szCs w:val="22"/>
+                <w:rFonts w:ascii="Arial" w:hAnsi="Arial" w:eastAsia="Arial" w:cs="Arial"/>
+                <w:i w:val="false"/>
+                <w:b w:val="false"/>
+                <w:u w:val="none"/>
+                <w:sz w:val="22"/>
+                <w:szCs w:val="22"/>
+                <w:color w:val="000000"/>
               </w:rPr>
               <w:t xml:space="preserve">35.8 (203) </w:t>
             </w:r>
             <w:r>
               <w:rPr>
-                <w:rFonts w:ascii="Arial" w:eastAsia="Arial" w:hAnsi="Arial" w:cs="Arial"/>
-                <w:color w:val="000000"/>
-                <w:sz w:val="22"/>
-                <w:szCs w:val="22"/>
+                <w:rFonts w:ascii="Arial" w:hAnsi="Arial" w:eastAsia="Arial" w:cs="Arial"/>
+                <w:i w:val="false"/>
+                <w:b w:val="false"/>
+                <w:u w:val="none"/>
+                <w:sz w:val="22"/>
+                <w:szCs w:val="22"/>
+                <w:color w:val="000000"/>
               </w:rPr>
               <w:br/>
+            </w:r>
+            <w:r>
+              <w:rPr>
+                <w:rFonts w:ascii="Arial" w:hAnsi="Arial" w:eastAsia="Arial" w:cs="Arial"/>
+                <w:i w:val="false"/>
+                <w:b w:val="false"/>
+                <w:u w:val="none"/>
+                <w:sz w:val="22"/>
+                <w:szCs w:val="22"/>
+                <w:color w:val="000000"/>
+              </w:rPr>
               <w:t xml:space="preserve"> missing: 4</w:t>
             </w:r>
           </w:p>
         </w:tc>
         <w:tc>
           <w:tcPr>
-            <w:tcW w:w="2576" w:type="dxa"/>
             <w:tcBorders>
+              <w:bottom w:val="none" w:sz="0" w:space="0" w:color="000000"/>
               <w:top w:val="none" w:sz="0" w:space="0" w:color="000000"/>
               <w:left w:val="none" w:sz="0" w:space="0" w:color="000000"/>
-              <w:bottom w:val="none" w:sz="0" w:space="0" w:color="000000"/>
               <w:right w:val="none" w:sz="0" w:space="0" w:color="000000"/>
             </w:tcBorders>
             <w:shd w:val="clear" w:color="auto" w:fill="FFFFFF"/>
             <w:tcMar>
               <w:top w:w="0" w:type="dxa"/>
+              <w:bottom w:w="0" w:type="dxa"/>
               <w:left w:w="0" w:type="dxa"/>
-              <w:bottom w:w="0" w:type="dxa"/>
               <w:right w:w="0" w:type="dxa"/>
             </w:tcMar>
             <w:vAlign w:val="center"/>
           </w:tcPr>
           <w:p>
             <w:pPr>
+              <w:pStyle w:val="Normal"/>
+              <w:jc w:val="center"/>
               <w:pBdr>
+                <w:bottom w:val="none" w:sz="0" w:space="0" w:color="000000"/>
                 <w:top w:val="none" w:sz="0" w:space="0" w:color="000000"/>
                 <w:left w:val="none" w:sz="0" w:space="0" w:color="000000"/>
-                <w:bottom w:val="none" w:sz="0" w:space="0" w:color="000000"/>
                 <w:right w:val="none" w:sz="0" w:space="0" w:color="000000"/>
               </w:pBdr>
-              <w:spacing w:before="100" w:after="100"/>
-              <w:ind w:left="100" w:right="100"/>
-              <w:jc w:val="center"/>
+              <w:spacing w:after="100" w:before="100" w:line="240"/>
+              <w:ind w:left="100" w:right="100" w:firstLine="0" w:firstLineChars="0"/>
             </w:pPr>
             <w:r>
               <w:rPr>
-                <w:rFonts w:ascii="Arial" w:eastAsia="Arial" w:hAnsi="Arial" w:cs="Arial"/>
-                <w:color w:val="000000"/>
-                <w:sz w:val="22"/>
-                <w:szCs w:val="22"/>
+                <w:rFonts w:ascii="Arial" w:hAnsi="Arial" w:eastAsia="Arial" w:cs="Arial"/>
+                <w:i w:val="false"/>
+                <w:b w:val="false"/>
+                <w:u w:val="none"/>
+                <w:sz w:val="22"/>
+                <w:szCs w:val="22"/>
+                <w:color w:val="000000"/>
               </w:rPr>
               <w:t xml:space="preserve">162 (260) </w:t>
             </w:r>
             <w:r>
               <w:rPr>
-                <w:rFonts w:ascii="Arial" w:eastAsia="Arial" w:hAnsi="Arial" w:cs="Arial"/>
-                <w:color w:val="000000"/>
-                <w:sz w:val="22"/>
-                <w:szCs w:val="22"/>
+                <w:rFonts w:ascii="Arial" w:hAnsi="Arial" w:eastAsia="Arial" w:cs="Arial"/>
+                <w:i w:val="false"/>
+                <w:b w:val="false"/>
+                <w:u w:val="none"/>
+                <w:sz w:val="22"/>
+                <w:szCs w:val="22"/>
+                <w:color w:val="000000"/>
               </w:rPr>
               <w:br/>
+            </w:r>
+            <w:r>
+              <w:rPr>
+                <w:rFonts w:ascii="Arial" w:hAnsi="Arial" w:eastAsia="Arial" w:cs="Arial"/>
+                <w:i w:val="false"/>
+                <w:b w:val="false"/>
+                <w:u w:val="none"/>
+                <w:sz w:val="22"/>
+                <w:szCs w:val="22"/>
+                <w:color w:val="000000"/>
+              </w:rPr>
               <w:t xml:space="preserve"> missing: 2</w:t>
             </w:r>
           </w:p>
@@ -918,147 +1140,185 @@
       </w:tr>
       <w:tr>
         <w:trPr>
-          <w:jc w:val="center"/>
+          <w:trHeight w:val="817" w:hRule="auto"/>
         </w:trPr>
+        body 6
         <w:tc>
           <w:tcPr>
-            <w:tcW w:w="3402" w:type="dxa"/>
             <w:tcBorders>
+              <w:bottom w:val="none" w:sz="0" w:space="0" w:color="000000"/>
               <w:top w:val="none" w:sz="0" w:space="0" w:color="000000"/>
               <w:left w:val="none" w:sz="0" w:space="0" w:color="000000"/>
-              <w:bottom w:val="none" w:sz="0" w:space="0" w:color="000000"/>
               <w:right w:val="none" w:sz="0" w:space="0" w:color="000000"/>
             </w:tcBorders>
             <w:shd w:val="clear" w:color="auto" w:fill="FFFFFF"/>
             <w:tcMar>
               <w:top w:w="0" w:type="dxa"/>
+              <w:bottom w:w="0" w:type="dxa"/>
               <w:left w:w="0" w:type="dxa"/>
-              <w:bottom w:w="0" w:type="dxa"/>
               <w:right w:w="0" w:type="dxa"/>
             </w:tcMar>
             <w:vAlign w:val="center"/>
           </w:tcPr>
           <w:p>
             <w:pPr>
+              <w:pStyle w:val="Normal"/>
+              <w:jc w:val="left"/>
               <w:pBdr>
+                <w:bottom w:val="none" w:sz="0" w:space="0" w:color="000000"/>
                 <w:top w:val="none" w:sz="0" w:space="0" w:color="000000"/>
                 <w:left w:val="none" w:sz="0" w:space="0" w:color="000000"/>
-                <w:bottom w:val="none" w:sz="0" w:space="0" w:color="000000"/>
                 <w:right w:val="none" w:sz="0" w:space="0" w:color="000000"/>
               </w:pBdr>
-              <w:spacing w:before="100" w:after="100"/>
-              <w:ind w:left="100" w:right="100"/>
+              <w:spacing w:after="100" w:before="100" w:line="240"/>
+              <w:ind w:left="100" w:right="100" w:firstLine="0" w:firstLineChars="0"/>
             </w:pPr>
             <w:r>
               <w:rPr>
-                <w:rFonts w:ascii="Arial" w:eastAsia="Arial" w:hAnsi="Arial" w:cs="Arial"/>
-                <w:b/>
-                <w:color w:val="000000"/>
-                <w:sz w:val="22"/>
-                <w:szCs w:val="22"/>
-              </w:rPr>
-              <w:t>Maximal Heart Rate Change from test 2 (1/min)</w:t>
+                <w:rFonts w:ascii="Arial" w:hAnsi="Arial" w:eastAsia="Arial" w:cs="Arial"/>
+                <w:i w:val="false"/>
+                <w:b w:val="true"/>
+                <w:u w:val="none"/>
+                <w:sz w:val="22"/>
+                <w:szCs w:val="22"/>
+                <w:color w:val="000000"/>
+              </w:rPr>
+              <w:t xml:space="preserve">Maximal Heart Rate Change from test 2 (1/min)</w:t>
             </w:r>
           </w:p>
         </w:tc>
         <w:tc>
           <w:tcPr>
-            <w:tcW w:w="5037" w:type="dxa"/>
             <w:tcBorders>
+              <w:bottom w:val="none" w:sz="0" w:space="0" w:color="000000"/>
               <w:top w:val="none" w:sz="0" w:space="0" w:color="000000"/>
               <w:left w:val="none" w:sz="0" w:space="0" w:color="000000"/>
-              <w:bottom w:val="none" w:sz="0" w:space="0" w:color="000000"/>
               <w:right w:val="none" w:sz="0" w:space="0" w:color="000000"/>
             </w:tcBorders>
             <w:shd w:val="clear" w:color="auto" w:fill="FFFFFF"/>
             <w:tcMar>
               <w:top w:w="0" w:type="dxa"/>
+              <w:bottom w:w="0" w:type="dxa"/>
               <w:left w:w="0" w:type="dxa"/>
-              <w:bottom w:w="0" w:type="dxa"/>
               <w:right w:w="0" w:type="dxa"/>
             </w:tcMar>
             <w:vAlign w:val="center"/>
           </w:tcPr>
           <w:p>
             <w:pPr>
+              <w:pStyle w:val="Normal"/>
+              <w:jc w:val="center"/>
               <w:pBdr>
+                <w:bottom w:val="none" w:sz="0" w:space="0" w:color="000000"/>
                 <w:top w:val="none" w:sz="0" w:space="0" w:color="000000"/>
                 <w:left w:val="none" w:sz="0" w:space="0" w:color="000000"/>
-                <w:bottom w:val="none" w:sz="0" w:space="0" w:color="000000"/>
                 <w:right w:val="none" w:sz="0" w:space="0" w:color="000000"/>
               </w:pBdr>
-              <w:spacing w:before="100" w:after="100"/>
-              <w:ind w:left="100" w:right="100"/>
-              <w:jc w:val="center"/>
+              <w:spacing w:after="100" w:before="100" w:line="240"/>
+              <w:ind w:left="100" w:right="100" w:firstLine="0" w:firstLineChars="0"/>
             </w:pPr>
             <w:r>
               <w:rPr>
-                <w:rFonts w:ascii="Arial" w:eastAsia="Arial" w:hAnsi="Arial" w:cs="Arial"/>
-                <w:color w:val="000000"/>
-                <w:sz w:val="22"/>
-                <w:szCs w:val="22"/>
+                <w:rFonts w:ascii="Arial" w:hAnsi="Arial" w:eastAsia="Arial" w:cs="Arial"/>
+                <w:i w:val="false"/>
+                <w:b w:val="false"/>
+                <w:u w:val="none"/>
+                <w:sz w:val="22"/>
+                <w:szCs w:val="22"/>
+                <w:color w:val="000000"/>
               </w:rPr>
               <w:t xml:space="preserve">-3.00 [-8.00, 1.50] </w:t>
             </w:r>
             <w:r>
               <w:rPr>
-                <w:rFonts w:ascii="Arial" w:eastAsia="Arial" w:hAnsi="Arial" w:cs="Arial"/>
-                <w:color w:val="000000"/>
-                <w:sz w:val="22"/>
-                <w:szCs w:val="22"/>
+                <w:rFonts w:ascii="Arial" w:hAnsi="Arial" w:eastAsia="Arial" w:cs="Arial"/>
+                <w:i w:val="false"/>
+                <w:b w:val="false"/>
+                <w:u w:val="none"/>
+                <w:sz w:val="22"/>
+                <w:szCs w:val="22"/>
+                <w:color w:val="000000"/>
               </w:rPr>
               <w:br/>
+            </w:r>
+            <w:r>
+              <w:rPr>
+                <w:rFonts w:ascii="Arial" w:hAnsi="Arial" w:eastAsia="Arial" w:cs="Arial"/>
+                <w:i w:val="false"/>
+                <w:b w:val="false"/>
+                <w:u w:val="none"/>
+                <w:sz w:val="22"/>
+                <w:szCs w:val="22"/>
+                <w:color w:val="000000"/>
+              </w:rPr>
               <w:t xml:space="preserve"> missing: 4</w:t>
             </w:r>
           </w:p>
         </w:tc>
         <w:tc>
           <w:tcPr>
-            <w:tcW w:w="2576" w:type="dxa"/>
             <w:tcBorders>
+              <w:bottom w:val="none" w:sz="0" w:space="0" w:color="000000"/>
               <w:top w:val="none" w:sz="0" w:space="0" w:color="000000"/>
               <w:left w:val="none" w:sz="0" w:space="0" w:color="000000"/>
-              <w:bottom w:val="none" w:sz="0" w:space="0" w:color="000000"/>
               <w:right w:val="none" w:sz="0" w:space="0" w:color="000000"/>
             </w:tcBorders>
             <w:shd w:val="clear" w:color="auto" w:fill="FFFFFF"/>
             <w:tcMar>
               <w:top w:w="0" w:type="dxa"/>
+              <w:bottom w:w="0" w:type="dxa"/>
               <w:left w:w="0" w:type="dxa"/>
-              <w:bottom w:w="0" w:type="dxa"/>
               <w:right w:w="0" w:type="dxa"/>
             </w:tcMar>
             <w:vAlign w:val="center"/>
           </w:tcPr>
           <w:p>
             <w:pPr>
+              <w:pStyle w:val="Normal"/>
+              <w:jc w:val="center"/>
               <w:pBdr>
+                <w:bottom w:val="none" w:sz="0" w:space="0" w:color="000000"/>
                 <w:top w:val="none" w:sz="0" w:space="0" w:color="000000"/>
                 <w:left w:val="none" w:sz="0" w:space="0" w:color="000000"/>
-                <w:bottom w:val="none" w:sz="0" w:space="0" w:color="000000"/>
                 <w:right w:val="none" w:sz="0" w:space="0" w:color="000000"/>
               </w:pBdr>
-              <w:spacing w:before="100" w:after="100"/>
-              <w:ind w:left="100" w:right="100"/>
-              <w:jc w:val="center"/>
+              <w:spacing w:after="100" w:before="100" w:line="240"/>
+              <w:ind w:left="100" w:right="100" w:firstLine="0" w:firstLineChars="0"/>
             </w:pPr>
             <w:r>
               <w:rPr>
-                <w:rFonts w:ascii="Arial" w:eastAsia="Arial" w:hAnsi="Arial" w:cs="Arial"/>
-                <w:color w:val="000000"/>
-                <w:sz w:val="22"/>
-                <w:szCs w:val="22"/>
+                <w:rFonts w:ascii="Arial" w:hAnsi="Arial" w:eastAsia="Arial" w:cs="Arial"/>
+                <w:i w:val="false"/>
+                <w:b w:val="false"/>
+                <w:u w:val="none"/>
+                <w:sz w:val="22"/>
+                <w:szCs w:val="22"/>
+                <w:color w:val="000000"/>
               </w:rPr>
               <w:t xml:space="preserve">-1.50 [-5.00, 2.25] </w:t>
             </w:r>
             <w:r>
               <w:rPr>
-                <w:rFonts w:ascii="Arial" w:eastAsia="Arial" w:hAnsi="Arial" w:cs="Arial"/>
-                <w:color w:val="000000"/>
-                <w:sz w:val="22"/>
-                <w:szCs w:val="22"/>
+                <w:rFonts w:ascii="Arial" w:hAnsi="Arial" w:eastAsia="Arial" w:cs="Arial"/>
+                <w:i w:val="false"/>
+                <w:b w:val="false"/>
+                <w:u w:val="none"/>
+                <w:sz w:val="22"/>
+                <w:szCs w:val="22"/>
+                <w:color w:val="000000"/>
               </w:rPr>
               <w:br/>
+            </w:r>
+            <w:r>
+              <w:rPr>
+                <w:rFonts w:ascii="Arial" w:hAnsi="Arial" w:eastAsia="Arial" w:cs="Arial"/>
+                <w:i w:val="false"/>
+                <w:b w:val="false"/>
+                <w:u w:val="none"/>
+                <w:sz w:val="22"/>
+                <w:szCs w:val="22"/>
+                <w:color w:val="000000"/>
+              </w:rPr>
               <w:t xml:space="preserve"> missing: 2</w:t>
             </w:r>
           </w:p>
@@ -1066,147 +1326,185 @@
       </w:tr>
       <w:tr>
         <w:trPr>
-          <w:jc w:val="center"/>
+          <w:trHeight w:val="817" w:hRule="auto"/>
         </w:trPr>
+        body 7
         <w:tc>
           <w:tcPr>
-            <w:tcW w:w="3402" w:type="dxa"/>
             <w:tcBorders>
+              <w:bottom w:val="none" w:sz="0" w:space="0" w:color="000000"/>
               <w:top w:val="none" w:sz="0" w:space="0" w:color="000000"/>
               <w:left w:val="none" w:sz="0" w:space="0" w:color="000000"/>
-              <w:bottom w:val="none" w:sz="0" w:space="0" w:color="000000"/>
               <w:right w:val="none" w:sz="0" w:space="0" w:color="000000"/>
             </w:tcBorders>
             <w:shd w:val="clear" w:color="auto" w:fill="FFFFFF"/>
             <w:tcMar>
               <w:top w:w="0" w:type="dxa"/>
+              <w:bottom w:w="0" w:type="dxa"/>
               <w:left w:w="0" w:type="dxa"/>
-              <w:bottom w:w="0" w:type="dxa"/>
               <w:right w:w="0" w:type="dxa"/>
             </w:tcMar>
             <w:vAlign w:val="center"/>
           </w:tcPr>
           <w:p>
             <w:pPr>
+              <w:pStyle w:val="Normal"/>
+              <w:jc w:val="left"/>
               <w:pBdr>
+                <w:bottom w:val="none" w:sz="0" w:space="0" w:color="000000"/>
                 <w:top w:val="none" w:sz="0" w:space="0" w:color="000000"/>
                 <w:left w:val="none" w:sz="0" w:space="0" w:color="000000"/>
-                <w:bottom w:val="none" w:sz="0" w:space="0" w:color="000000"/>
                 <w:right w:val="none" w:sz="0" w:space="0" w:color="000000"/>
               </w:pBdr>
-              <w:spacing w:before="100" w:after="100"/>
-              <w:ind w:left="100" w:right="100"/>
+              <w:spacing w:after="100" w:before="100" w:line="240"/>
+              <w:ind w:left="100" w:right="100" w:firstLine="0" w:firstLineChars="0"/>
             </w:pPr>
             <w:r>
               <w:rPr>
-                <w:rFonts w:ascii="Arial" w:eastAsia="Arial" w:hAnsi="Arial" w:cs="Arial"/>
-                <w:b/>
-                <w:color w:val="000000"/>
-                <w:sz w:val="22"/>
-                <w:szCs w:val="22"/>
-              </w:rPr>
-              <w:t>SF-36 Mental Change from baseline</w:t>
+                <w:rFonts w:ascii="Arial" w:hAnsi="Arial" w:eastAsia="Arial" w:cs="Arial"/>
+                <w:i w:val="false"/>
+                <w:b w:val="true"/>
+                <w:u w:val="none"/>
+                <w:sz w:val="22"/>
+                <w:szCs w:val="22"/>
+                <w:color w:val="000000"/>
+              </w:rPr>
+              <w:t xml:space="preserve">SF-36 Mental Change from baseline</w:t>
             </w:r>
           </w:p>
         </w:tc>
         <w:tc>
           <w:tcPr>
-            <w:tcW w:w="5037" w:type="dxa"/>
             <w:tcBorders>
+              <w:bottom w:val="none" w:sz="0" w:space="0" w:color="000000"/>
               <w:top w:val="none" w:sz="0" w:space="0" w:color="000000"/>
               <w:left w:val="none" w:sz="0" w:space="0" w:color="000000"/>
-              <w:bottom w:val="none" w:sz="0" w:space="0" w:color="000000"/>
               <w:right w:val="none" w:sz="0" w:space="0" w:color="000000"/>
             </w:tcBorders>
             <w:shd w:val="clear" w:color="auto" w:fill="FFFFFF"/>
             <w:tcMar>
               <w:top w:w="0" w:type="dxa"/>
+              <w:bottom w:w="0" w:type="dxa"/>
               <w:left w:w="0" w:type="dxa"/>
-              <w:bottom w:w="0" w:type="dxa"/>
               <w:right w:w="0" w:type="dxa"/>
             </w:tcMar>
             <w:vAlign w:val="center"/>
           </w:tcPr>
           <w:p>
             <w:pPr>
+              <w:pStyle w:val="Normal"/>
+              <w:jc w:val="center"/>
               <w:pBdr>
+                <w:bottom w:val="none" w:sz="0" w:space="0" w:color="000000"/>
                 <w:top w:val="none" w:sz="0" w:space="0" w:color="000000"/>
                 <w:left w:val="none" w:sz="0" w:space="0" w:color="000000"/>
-                <w:bottom w:val="none" w:sz="0" w:space="0" w:color="000000"/>
                 <w:right w:val="none" w:sz="0" w:space="0" w:color="000000"/>
               </w:pBdr>
-              <w:spacing w:before="100" w:after="100"/>
-              <w:ind w:left="100" w:right="100"/>
-              <w:jc w:val="center"/>
+              <w:spacing w:after="100" w:before="100" w:line="240"/>
+              <w:ind w:left="100" w:right="100" w:firstLine="0" w:firstLineChars="0"/>
             </w:pPr>
             <w:r>
               <w:rPr>
-                <w:rFonts w:ascii="Arial" w:eastAsia="Arial" w:hAnsi="Arial" w:cs="Arial"/>
-                <w:color w:val="000000"/>
-                <w:sz w:val="22"/>
-                <w:szCs w:val="22"/>
+                <w:rFonts w:ascii="Arial" w:hAnsi="Arial" w:eastAsia="Arial" w:cs="Arial"/>
+                <w:i w:val="false"/>
+                <w:b w:val="false"/>
+                <w:u w:val="none"/>
+                <w:sz w:val="22"/>
+                <w:szCs w:val="22"/>
+                <w:color w:val="000000"/>
               </w:rPr>
               <w:t xml:space="preserve">2.78 [-1.76, 5.91] </w:t>
             </w:r>
             <w:r>
               <w:rPr>
-                <w:rFonts w:ascii="Arial" w:eastAsia="Arial" w:hAnsi="Arial" w:cs="Arial"/>
-                <w:color w:val="000000"/>
-                <w:sz w:val="22"/>
-                <w:szCs w:val="22"/>
+                <w:rFonts w:ascii="Arial" w:hAnsi="Arial" w:eastAsia="Arial" w:cs="Arial"/>
+                <w:i w:val="false"/>
+                <w:b w:val="false"/>
+                <w:u w:val="none"/>
+                <w:sz w:val="22"/>
+                <w:szCs w:val="22"/>
+                <w:color w:val="000000"/>
               </w:rPr>
               <w:br/>
+            </w:r>
+            <w:r>
+              <w:rPr>
+                <w:rFonts w:ascii="Arial" w:hAnsi="Arial" w:eastAsia="Arial" w:cs="Arial"/>
+                <w:i w:val="false"/>
+                <w:b w:val="false"/>
+                <w:u w:val="none"/>
+                <w:sz w:val="22"/>
+                <w:szCs w:val="22"/>
+                <w:color w:val="000000"/>
+              </w:rPr>
               <w:t xml:space="preserve"> missing: 3</w:t>
             </w:r>
           </w:p>
         </w:tc>
         <w:tc>
           <w:tcPr>
-            <w:tcW w:w="2576" w:type="dxa"/>
             <w:tcBorders>
+              <w:bottom w:val="none" w:sz="0" w:space="0" w:color="000000"/>
               <w:top w:val="none" w:sz="0" w:space="0" w:color="000000"/>
               <w:left w:val="none" w:sz="0" w:space="0" w:color="000000"/>
-              <w:bottom w:val="none" w:sz="0" w:space="0" w:color="000000"/>
               <w:right w:val="none" w:sz="0" w:space="0" w:color="000000"/>
             </w:tcBorders>
             <w:shd w:val="clear" w:color="auto" w:fill="FFFFFF"/>
             <w:tcMar>
               <w:top w:w="0" w:type="dxa"/>
+              <w:bottom w:w="0" w:type="dxa"/>
               <w:left w:w="0" w:type="dxa"/>
-              <w:bottom w:w="0" w:type="dxa"/>
               <w:right w:w="0" w:type="dxa"/>
             </w:tcMar>
             <w:vAlign w:val="center"/>
           </w:tcPr>
           <w:p>
             <w:pPr>
+              <w:pStyle w:val="Normal"/>
+              <w:jc w:val="center"/>
               <w:pBdr>
+                <w:bottom w:val="none" w:sz="0" w:space="0" w:color="000000"/>
                 <w:top w:val="none" w:sz="0" w:space="0" w:color="000000"/>
                 <w:left w:val="none" w:sz="0" w:space="0" w:color="000000"/>
-                <w:bottom w:val="none" w:sz="0" w:space="0" w:color="000000"/>
                 <w:right w:val="none" w:sz="0" w:space="0" w:color="000000"/>
               </w:pBdr>
-              <w:spacing w:before="100" w:after="100"/>
-              <w:ind w:left="100" w:right="100"/>
-              <w:jc w:val="center"/>
+              <w:spacing w:after="100" w:before="100" w:line="240"/>
+              <w:ind w:left="100" w:right="100" w:firstLine="0" w:firstLineChars="0"/>
             </w:pPr>
             <w:r>
               <w:rPr>
-                <w:rFonts w:ascii="Arial" w:eastAsia="Arial" w:hAnsi="Arial" w:cs="Arial"/>
-                <w:color w:val="000000"/>
-                <w:sz w:val="22"/>
-                <w:szCs w:val="22"/>
+                <w:rFonts w:ascii="Arial" w:hAnsi="Arial" w:eastAsia="Arial" w:cs="Arial"/>
+                <w:i w:val="false"/>
+                <w:b w:val="false"/>
+                <w:u w:val="none"/>
+                <w:sz w:val="22"/>
+                <w:szCs w:val="22"/>
+                <w:color w:val="000000"/>
               </w:rPr>
               <w:t xml:space="preserve">0.861 [-3.37, 2.25] </w:t>
             </w:r>
             <w:r>
               <w:rPr>
-                <w:rFonts w:ascii="Arial" w:eastAsia="Arial" w:hAnsi="Arial" w:cs="Arial"/>
-                <w:color w:val="000000"/>
-                <w:sz w:val="22"/>
-                <w:szCs w:val="22"/>
+                <w:rFonts w:ascii="Arial" w:hAnsi="Arial" w:eastAsia="Arial" w:cs="Arial"/>
+                <w:i w:val="false"/>
+                <w:b w:val="false"/>
+                <w:u w:val="none"/>
+                <w:sz w:val="22"/>
+                <w:szCs w:val="22"/>
+                <w:color w:val="000000"/>
               </w:rPr>
               <w:br/>
+            </w:r>
+            <w:r>
+              <w:rPr>
+                <w:rFonts w:ascii="Arial" w:hAnsi="Arial" w:eastAsia="Arial" w:cs="Arial"/>
+                <w:i w:val="false"/>
+                <w:b w:val="false"/>
+                <w:u w:val="none"/>
+                <w:sz w:val="22"/>
+                <w:szCs w:val="22"/>
+                <w:color w:val="000000"/>
+              </w:rPr>
               <w:t xml:space="preserve"> missing: 2</w:t>
             </w:r>
           </w:p>
@@ -1214,147 +1512,185 @@
       </w:tr>
       <w:tr>
         <w:trPr>
-          <w:jc w:val="center"/>
+          <w:trHeight w:val="817" w:hRule="auto"/>
         </w:trPr>
+        body 8
         <w:tc>
           <w:tcPr>
-            <w:tcW w:w="3402" w:type="dxa"/>
             <w:tcBorders>
+              <w:bottom w:val="none" w:sz="0" w:space="0" w:color="000000"/>
               <w:top w:val="none" w:sz="0" w:space="0" w:color="000000"/>
               <w:left w:val="none" w:sz="0" w:space="0" w:color="000000"/>
-              <w:bottom w:val="none" w:sz="0" w:space="0" w:color="000000"/>
               <w:right w:val="none" w:sz="0" w:space="0" w:color="000000"/>
             </w:tcBorders>
             <w:shd w:val="clear" w:color="auto" w:fill="FFFFFF"/>
             <w:tcMar>
               <w:top w:w="0" w:type="dxa"/>
+              <w:bottom w:w="0" w:type="dxa"/>
               <w:left w:w="0" w:type="dxa"/>
-              <w:bottom w:w="0" w:type="dxa"/>
               <w:right w:w="0" w:type="dxa"/>
             </w:tcMar>
             <w:vAlign w:val="center"/>
           </w:tcPr>
           <w:p>
             <w:pPr>
+              <w:pStyle w:val="Normal"/>
+              <w:jc w:val="left"/>
               <w:pBdr>
+                <w:bottom w:val="none" w:sz="0" w:space="0" w:color="000000"/>
                 <w:top w:val="none" w:sz="0" w:space="0" w:color="000000"/>
                 <w:left w:val="none" w:sz="0" w:space="0" w:color="000000"/>
-                <w:bottom w:val="none" w:sz="0" w:space="0" w:color="000000"/>
                 <w:right w:val="none" w:sz="0" w:space="0" w:color="000000"/>
               </w:pBdr>
-              <w:spacing w:before="100" w:after="100"/>
-              <w:ind w:left="100" w:right="100"/>
+              <w:spacing w:after="100" w:before="100" w:line="240"/>
+              <w:ind w:left="100" w:right="100" w:firstLine="0" w:firstLineChars="0"/>
             </w:pPr>
             <w:r>
               <w:rPr>
-                <w:rFonts w:ascii="Arial" w:eastAsia="Arial" w:hAnsi="Arial" w:cs="Arial"/>
-                <w:b/>
-                <w:color w:val="000000"/>
-                <w:sz w:val="22"/>
-                <w:szCs w:val="22"/>
-              </w:rPr>
-              <w:t>SF-36 Physical Change from baseline</w:t>
+                <w:rFonts w:ascii="Arial" w:hAnsi="Arial" w:eastAsia="Arial" w:cs="Arial"/>
+                <w:i w:val="false"/>
+                <w:b w:val="true"/>
+                <w:u w:val="none"/>
+                <w:sz w:val="22"/>
+                <w:szCs w:val="22"/>
+                <w:color w:val="000000"/>
+              </w:rPr>
+              <w:t xml:space="preserve">SF-36 Physical Change from baseline</w:t>
             </w:r>
           </w:p>
         </w:tc>
         <w:tc>
           <w:tcPr>
-            <w:tcW w:w="5037" w:type="dxa"/>
             <w:tcBorders>
+              <w:bottom w:val="none" w:sz="0" w:space="0" w:color="000000"/>
               <w:top w:val="none" w:sz="0" w:space="0" w:color="000000"/>
               <w:left w:val="none" w:sz="0" w:space="0" w:color="000000"/>
-              <w:bottom w:val="none" w:sz="0" w:space="0" w:color="000000"/>
               <w:right w:val="none" w:sz="0" w:space="0" w:color="000000"/>
             </w:tcBorders>
             <w:shd w:val="clear" w:color="auto" w:fill="FFFFFF"/>
             <w:tcMar>
               <w:top w:w="0" w:type="dxa"/>
+              <w:bottom w:w="0" w:type="dxa"/>
               <w:left w:w="0" w:type="dxa"/>
-              <w:bottom w:w="0" w:type="dxa"/>
               <w:right w:w="0" w:type="dxa"/>
             </w:tcMar>
             <w:vAlign w:val="center"/>
           </w:tcPr>
           <w:p>
             <w:pPr>
+              <w:pStyle w:val="Normal"/>
+              <w:jc w:val="center"/>
               <w:pBdr>
+                <w:bottom w:val="none" w:sz="0" w:space="0" w:color="000000"/>
                 <w:top w:val="none" w:sz="0" w:space="0" w:color="000000"/>
                 <w:left w:val="none" w:sz="0" w:space="0" w:color="000000"/>
-                <w:bottom w:val="none" w:sz="0" w:space="0" w:color="000000"/>
                 <w:right w:val="none" w:sz="0" w:space="0" w:color="000000"/>
               </w:pBdr>
-              <w:spacing w:before="100" w:after="100"/>
-              <w:ind w:left="100" w:right="100"/>
-              <w:jc w:val="center"/>
+              <w:spacing w:after="100" w:before="100" w:line="240"/>
+              <w:ind w:left="100" w:right="100" w:firstLine="0" w:firstLineChars="0"/>
             </w:pPr>
             <w:r>
               <w:rPr>
-                <w:rFonts w:ascii="Arial" w:eastAsia="Arial" w:hAnsi="Arial" w:cs="Arial"/>
-                <w:color w:val="000000"/>
-                <w:sz w:val="22"/>
-                <w:szCs w:val="22"/>
+                <w:rFonts w:ascii="Arial" w:hAnsi="Arial" w:eastAsia="Arial" w:cs="Arial"/>
+                <w:i w:val="false"/>
+                <w:b w:val="false"/>
+                <w:u w:val="none"/>
+                <w:sz w:val="22"/>
+                <w:szCs w:val="22"/>
+                <w:color w:val="000000"/>
               </w:rPr>
               <w:t xml:space="preserve">-2.27 [-3.75, 1.03] </w:t>
             </w:r>
             <w:r>
               <w:rPr>
-                <w:rFonts w:ascii="Arial" w:eastAsia="Arial" w:hAnsi="Arial" w:cs="Arial"/>
-                <w:color w:val="000000"/>
-                <w:sz w:val="22"/>
-                <w:szCs w:val="22"/>
+                <w:rFonts w:ascii="Arial" w:hAnsi="Arial" w:eastAsia="Arial" w:cs="Arial"/>
+                <w:i w:val="false"/>
+                <w:b w:val="false"/>
+                <w:u w:val="none"/>
+                <w:sz w:val="22"/>
+                <w:szCs w:val="22"/>
+                <w:color w:val="000000"/>
               </w:rPr>
               <w:br/>
+            </w:r>
+            <w:r>
+              <w:rPr>
+                <w:rFonts w:ascii="Arial" w:hAnsi="Arial" w:eastAsia="Arial" w:cs="Arial"/>
+                <w:i w:val="false"/>
+                <w:b w:val="false"/>
+                <w:u w:val="none"/>
+                <w:sz w:val="22"/>
+                <w:szCs w:val="22"/>
+                <w:color w:val="000000"/>
+              </w:rPr>
               <w:t xml:space="preserve"> missing: 3</w:t>
             </w:r>
           </w:p>
         </w:tc>
         <w:tc>
           <w:tcPr>
-            <w:tcW w:w="2576" w:type="dxa"/>
             <w:tcBorders>
+              <w:bottom w:val="none" w:sz="0" w:space="0" w:color="000000"/>
               <w:top w:val="none" w:sz="0" w:space="0" w:color="000000"/>
               <w:left w:val="none" w:sz="0" w:space="0" w:color="000000"/>
-              <w:bottom w:val="none" w:sz="0" w:space="0" w:color="000000"/>
               <w:right w:val="none" w:sz="0" w:space="0" w:color="000000"/>
             </w:tcBorders>
             <w:shd w:val="clear" w:color="auto" w:fill="FFFFFF"/>
             <w:tcMar>
               <w:top w:w="0" w:type="dxa"/>
+              <w:bottom w:w="0" w:type="dxa"/>
               <w:left w:w="0" w:type="dxa"/>
-              <w:bottom w:w="0" w:type="dxa"/>
               <w:right w:w="0" w:type="dxa"/>
             </w:tcMar>
             <w:vAlign w:val="center"/>
           </w:tcPr>
           <w:p>
             <w:pPr>
+              <w:pStyle w:val="Normal"/>
+              <w:jc w:val="center"/>
               <w:pBdr>
+                <w:bottom w:val="none" w:sz="0" w:space="0" w:color="000000"/>
                 <w:top w:val="none" w:sz="0" w:space="0" w:color="000000"/>
                 <w:left w:val="none" w:sz="0" w:space="0" w:color="000000"/>
-                <w:bottom w:val="none" w:sz="0" w:space="0" w:color="000000"/>
                 <w:right w:val="none" w:sz="0" w:space="0" w:color="000000"/>
               </w:pBdr>
-              <w:spacing w:before="100" w:after="100"/>
-              <w:ind w:left="100" w:right="100"/>
-              <w:jc w:val="center"/>
+              <w:spacing w:after="100" w:before="100" w:line="240"/>
+              <w:ind w:left="100" w:right="100" w:firstLine="0" w:firstLineChars="0"/>
             </w:pPr>
             <w:r>
               <w:rPr>
-                <w:rFonts w:ascii="Arial" w:eastAsia="Arial" w:hAnsi="Arial" w:cs="Arial"/>
-                <w:color w:val="000000"/>
-                <w:sz w:val="22"/>
-                <w:szCs w:val="22"/>
+                <w:rFonts w:ascii="Arial" w:hAnsi="Arial" w:eastAsia="Arial" w:cs="Arial"/>
+                <w:i w:val="false"/>
+                <w:b w:val="false"/>
+                <w:u w:val="none"/>
+                <w:sz w:val="22"/>
+                <w:szCs w:val="22"/>
+                <w:color w:val="000000"/>
               </w:rPr>
               <w:t xml:space="preserve">0.972 [-1.19, 3.38] </w:t>
             </w:r>
             <w:r>
               <w:rPr>
-                <w:rFonts w:ascii="Arial" w:eastAsia="Arial" w:hAnsi="Arial" w:cs="Arial"/>
-                <w:color w:val="000000"/>
-                <w:sz w:val="22"/>
-                <w:szCs w:val="22"/>
+                <w:rFonts w:ascii="Arial" w:hAnsi="Arial" w:eastAsia="Arial" w:cs="Arial"/>
+                <w:i w:val="false"/>
+                <w:b w:val="false"/>
+                <w:u w:val="none"/>
+                <w:sz w:val="22"/>
+                <w:szCs w:val="22"/>
+                <w:color w:val="000000"/>
               </w:rPr>
               <w:br/>
+            </w:r>
+            <w:r>
+              <w:rPr>
+                <w:rFonts w:ascii="Arial" w:hAnsi="Arial" w:eastAsia="Arial" w:cs="Arial"/>
+                <w:i w:val="false"/>
+                <w:b w:val="false"/>
+                <w:u w:val="none"/>
+                <w:sz w:val="22"/>
+                <w:szCs w:val="22"/>
+                <w:color w:val="000000"/>
+              </w:rPr>
               <w:t xml:space="preserve"> missing: 2</w:t>
             </w:r>
           </w:p>
@@ -1362,147 +1698,185 @@
       </w:tr>
       <w:tr>
         <w:trPr>
-          <w:jc w:val="center"/>
+          <w:trHeight w:val="822" w:hRule="auto"/>
         </w:trPr>
+        body 9
         <w:tc>
           <w:tcPr>
-            <w:tcW w:w="3402" w:type="dxa"/>
             <w:tcBorders>
+              <w:bottom w:val="none" w:sz="0" w:space="0" w:color="000000"/>
               <w:top w:val="none" w:sz="0" w:space="0" w:color="000000"/>
               <w:left w:val="none" w:sz="0" w:space="0" w:color="000000"/>
-              <w:bottom w:val="none" w:sz="0" w:space="0" w:color="000000"/>
               <w:right w:val="none" w:sz="0" w:space="0" w:color="000000"/>
             </w:tcBorders>
             <w:shd w:val="clear" w:color="auto" w:fill="FFFFFF"/>
             <w:tcMar>
               <w:top w:w="0" w:type="dxa"/>
+              <w:bottom w:w="0" w:type="dxa"/>
               <w:left w:w="0" w:type="dxa"/>
-              <w:bottom w:w="0" w:type="dxa"/>
               <w:right w:w="0" w:type="dxa"/>
             </w:tcMar>
             <w:vAlign w:val="center"/>
           </w:tcPr>
           <w:p>
             <w:pPr>
+              <w:pStyle w:val="Normal"/>
+              <w:jc w:val="left"/>
               <w:pBdr>
+                <w:bottom w:val="none" w:sz="0" w:space="0" w:color="000000"/>
                 <w:top w:val="none" w:sz="0" w:space="0" w:color="000000"/>
                 <w:left w:val="none" w:sz="0" w:space="0" w:color="000000"/>
-                <w:bottom w:val="none" w:sz="0" w:space="0" w:color="000000"/>
                 <w:right w:val="none" w:sz="0" w:space="0" w:color="000000"/>
               </w:pBdr>
-              <w:spacing w:before="100" w:after="100"/>
-              <w:ind w:left="100" w:right="100"/>
+              <w:spacing w:after="100" w:before="100" w:line="240"/>
+              <w:ind w:left="100" w:right="100" w:firstLine="0" w:firstLineChars="0"/>
             </w:pPr>
             <w:r>
               <w:rPr>
-                <w:rFonts w:ascii="Arial" w:eastAsia="Arial" w:hAnsi="Arial" w:cs="Arial"/>
-                <w:b/>
-                <w:color w:val="000000"/>
-                <w:sz w:val="22"/>
-                <w:szCs w:val="22"/>
-              </w:rPr>
-              <w:t>Fatigue Severity Scale Change</w:t>
+                <w:rFonts w:ascii="Arial" w:hAnsi="Arial" w:eastAsia="Arial" w:cs="Arial"/>
+                <w:i w:val="false"/>
+                <w:b w:val="true"/>
+                <w:u w:val="none"/>
+                <w:sz w:val="22"/>
+                <w:szCs w:val="22"/>
+                <w:color w:val="000000"/>
+              </w:rPr>
+              <w:t xml:space="preserve">Fatigue Severity Scale Change</w:t>
             </w:r>
           </w:p>
         </w:tc>
         <w:tc>
           <w:tcPr>
-            <w:tcW w:w="5037" w:type="dxa"/>
             <w:tcBorders>
+              <w:bottom w:val="none" w:sz="0" w:space="0" w:color="000000"/>
               <w:top w:val="none" w:sz="0" w:space="0" w:color="000000"/>
               <w:left w:val="none" w:sz="0" w:space="0" w:color="000000"/>
-              <w:bottom w:val="none" w:sz="0" w:space="0" w:color="000000"/>
               <w:right w:val="none" w:sz="0" w:space="0" w:color="000000"/>
             </w:tcBorders>
             <w:shd w:val="clear" w:color="auto" w:fill="FFFFFF"/>
             <w:tcMar>
               <w:top w:w="0" w:type="dxa"/>
+              <w:bottom w:w="0" w:type="dxa"/>
               <w:left w:w="0" w:type="dxa"/>
-              <w:bottom w:w="0" w:type="dxa"/>
               <w:right w:w="0" w:type="dxa"/>
             </w:tcMar>
             <w:vAlign w:val="center"/>
           </w:tcPr>
           <w:p>
             <w:pPr>
+              <w:pStyle w:val="Normal"/>
+              <w:jc w:val="center"/>
               <w:pBdr>
+                <w:bottom w:val="none" w:sz="0" w:space="0" w:color="000000"/>
                 <w:top w:val="none" w:sz="0" w:space="0" w:color="000000"/>
                 <w:left w:val="none" w:sz="0" w:space="0" w:color="000000"/>
-                <w:bottom w:val="none" w:sz="0" w:space="0" w:color="000000"/>
                 <w:right w:val="none" w:sz="0" w:space="0" w:color="000000"/>
               </w:pBdr>
-              <w:spacing w:before="100" w:after="100"/>
-              <w:ind w:left="100" w:right="100"/>
-              <w:jc w:val="center"/>
+              <w:spacing w:after="100" w:before="100" w:line="240"/>
+              <w:ind w:left="100" w:right="100" w:firstLine="0" w:firstLineChars="0"/>
             </w:pPr>
             <w:r>
               <w:rPr>
-                <w:rFonts w:ascii="Arial" w:eastAsia="Arial" w:hAnsi="Arial" w:cs="Arial"/>
-                <w:color w:val="000000"/>
-                <w:sz w:val="22"/>
-                <w:szCs w:val="22"/>
+                <w:rFonts w:ascii="Arial" w:hAnsi="Arial" w:eastAsia="Arial" w:cs="Arial"/>
+                <w:i w:val="false"/>
+                <w:b w:val="false"/>
+                <w:u w:val="none"/>
+                <w:sz w:val="22"/>
+                <w:szCs w:val="22"/>
+                <w:color w:val="000000"/>
               </w:rPr>
               <w:t xml:space="preserve">-0.0185 (0.715) </w:t>
             </w:r>
             <w:r>
               <w:rPr>
-                <w:rFonts w:ascii="Arial" w:eastAsia="Arial" w:hAnsi="Arial" w:cs="Arial"/>
-                <w:color w:val="000000"/>
-                <w:sz w:val="22"/>
-                <w:szCs w:val="22"/>
+                <w:rFonts w:ascii="Arial" w:hAnsi="Arial" w:eastAsia="Arial" w:cs="Arial"/>
+                <w:i w:val="false"/>
+                <w:b w:val="false"/>
+                <w:u w:val="none"/>
+                <w:sz w:val="22"/>
+                <w:szCs w:val="22"/>
+                <w:color w:val="000000"/>
               </w:rPr>
               <w:br/>
+            </w:r>
+            <w:r>
+              <w:rPr>
+                <w:rFonts w:ascii="Arial" w:hAnsi="Arial" w:eastAsia="Arial" w:cs="Arial"/>
+                <w:i w:val="false"/>
+                <w:b w:val="false"/>
+                <w:u w:val="none"/>
+                <w:sz w:val="22"/>
+                <w:szCs w:val="22"/>
+                <w:color w:val="000000"/>
+              </w:rPr>
               <w:t xml:space="preserve"> missing: 3</w:t>
             </w:r>
           </w:p>
         </w:tc>
         <w:tc>
           <w:tcPr>
-            <w:tcW w:w="2576" w:type="dxa"/>
             <w:tcBorders>
+              <w:bottom w:val="none" w:sz="0" w:space="0" w:color="000000"/>
               <w:top w:val="none" w:sz="0" w:space="0" w:color="000000"/>
               <w:left w:val="none" w:sz="0" w:space="0" w:color="000000"/>
-              <w:bottom w:val="none" w:sz="0" w:space="0" w:color="000000"/>
               <w:right w:val="none" w:sz="0" w:space="0" w:color="000000"/>
             </w:tcBorders>
             <w:shd w:val="clear" w:color="auto" w:fill="FFFFFF"/>
             <w:tcMar>
               <w:top w:w="0" w:type="dxa"/>
+              <w:bottom w:w="0" w:type="dxa"/>
               <w:left w:w="0" w:type="dxa"/>
-              <w:bottom w:w="0" w:type="dxa"/>
               <w:right w:w="0" w:type="dxa"/>
             </w:tcMar>
             <w:vAlign w:val="center"/>
           </w:tcPr>
           <w:p>
             <w:pPr>
+              <w:pStyle w:val="Normal"/>
+              <w:jc w:val="center"/>
               <w:pBdr>
+                <w:bottom w:val="none" w:sz="0" w:space="0" w:color="000000"/>
                 <w:top w:val="none" w:sz="0" w:space="0" w:color="000000"/>
                 <w:left w:val="none" w:sz="0" w:space="0" w:color="000000"/>
-                <w:bottom w:val="none" w:sz="0" w:space="0" w:color="000000"/>
                 <w:right w:val="none" w:sz="0" w:space="0" w:color="000000"/>
               </w:pBdr>
-              <w:spacing w:before="100" w:after="100"/>
-              <w:ind w:left="100" w:right="100"/>
-              <w:jc w:val="center"/>
+              <w:spacing w:after="100" w:before="100" w:line="240"/>
+              <w:ind w:left="100" w:right="100" w:firstLine="0" w:firstLineChars="0"/>
             </w:pPr>
             <w:r>
               <w:rPr>
-                <w:rFonts w:ascii="Arial" w:eastAsia="Arial" w:hAnsi="Arial" w:cs="Arial"/>
-                <w:color w:val="000000"/>
-                <w:sz w:val="22"/>
-                <w:szCs w:val="22"/>
+                <w:rFonts w:ascii="Arial" w:hAnsi="Arial" w:eastAsia="Arial" w:cs="Arial"/>
+                <w:i w:val="false"/>
+                <w:b w:val="false"/>
+                <w:u w:val="none"/>
+                <w:sz w:val="22"/>
+                <w:szCs w:val="22"/>
+                <w:color w:val="000000"/>
               </w:rPr>
               <w:t xml:space="preserve">-0.106 (1.17) </w:t>
             </w:r>
             <w:r>
               <w:rPr>
-                <w:rFonts w:ascii="Arial" w:eastAsia="Arial" w:hAnsi="Arial" w:cs="Arial"/>
-                <w:color w:val="000000"/>
-                <w:sz w:val="22"/>
-                <w:szCs w:val="22"/>
+                <w:rFonts w:ascii="Arial" w:hAnsi="Arial" w:eastAsia="Arial" w:cs="Arial"/>
+                <w:i w:val="false"/>
+                <w:b w:val="false"/>
+                <w:u w:val="none"/>
+                <w:sz w:val="22"/>
+                <w:szCs w:val="22"/>
+                <w:color w:val="000000"/>
               </w:rPr>
               <w:br/>
+            </w:r>
+            <w:r>
+              <w:rPr>
+                <w:rFonts w:ascii="Arial" w:hAnsi="Arial" w:eastAsia="Arial" w:cs="Arial"/>
+                <w:i w:val="false"/>
+                <w:b w:val="false"/>
+                <w:u w:val="none"/>
+                <w:sz w:val="22"/>
+                <w:szCs w:val="22"/>
+                <w:color w:val="000000"/>
+              </w:rPr>
               <w:t xml:space="preserve"> missing: 2</w:t>
             </w:r>
           </w:p>
@@ -1510,147 +1884,185 @@
       </w:tr>
       <w:tr>
         <w:trPr>
-          <w:jc w:val="center"/>
+          <w:trHeight w:val="822" w:hRule="auto"/>
         </w:trPr>
+        body10
         <w:tc>
           <w:tcPr>
-            <w:tcW w:w="3402" w:type="dxa"/>
             <w:tcBorders>
+              <w:bottom w:val="none" w:sz="0" w:space="0" w:color="000000"/>
               <w:top w:val="none" w:sz="0" w:space="0" w:color="000000"/>
               <w:left w:val="none" w:sz="0" w:space="0" w:color="000000"/>
-              <w:bottom w:val="none" w:sz="0" w:space="0" w:color="000000"/>
               <w:right w:val="none" w:sz="0" w:space="0" w:color="000000"/>
             </w:tcBorders>
             <w:shd w:val="clear" w:color="auto" w:fill="FFFFFF"/>
             <w:tcMar>
               <w:top w:w="0" w:type="dxa"/>
+              <w:bottom w:w="0" w:type="dxa"/>
               <w:left w:w="0" w:type="dxa"/>
-              <w:bottom w:w="0" w:type="dxa"/>
               <w:right w:w="0" w:type="dxa"/>
             </w:tcMar>
             <w:vAlign w:val="center"/>
           </w:tcPr>
           <w:p>
             <w:pPr>
+              <w:pStyle w:val="Normal"/>
+              <w:jc w:val="left"/>
               <w:pBdr>
+                <w:bottom w:val="none" w:sz="0" w:space="0" w:color="000000"/>
                 <w:top w:val="none" w:sz="0" w:space="0" w:color="000000"/>
                 <w:left w:val="none" w:sz="0" w:space="0" w:color="000000"/>
-                <w:bottom w:val="none" w:sz="0" w:space="0" w:color="000000"/>
                 <w:right w:val="none" w:sz="0" w:space="0" w:color="000000"/>
               </w:pBdr>
-              <w:spacing w:before="100" w:after="100"/>
-              <w:ind w:left="100" w:right="100"/>
+              <w:spacing w:after="100" w:before="100" w:line="240"/>
+              <w:ind w:left="100" w:right="100" w:firstLine="0" w:firstLineChars="0"/>
             </w:pPr>
             <w:r>
               <w:rPr>
-                <w:rFonts w:ascii="Arial" w:eastAsia="Arial" w:hAnsi="Arial" w:cs="Arial"/>
-                <w:b/>
-                <w:color w:val="000000"/>
-                <w:sz w:val="22"/>
-                <w:szCs w:val="22"/>
-              </w:rPr>
-              <w:t>Change in energy intake (kJ)</w:t>
+                <w:rFonts w:ascii="Arial" w:hAnsi="Arial" w:eastAsia="Arial" w:cs="Arial"/>
+                <w:i w:val="false"/>
+                <w:b w:val="true"/>
+                <w:u w:val="none"/>
+                <w:sz w:val="22"/>
+                <w:szCs w:val="22"/>
+                <w:color w:val="000000"/>
+              </w:rPr>
+              <w:t xml:space="preserve">Change in energy intake (kJ)</w:t>
             </w:r>
           </w:p>
         </w:tc>
         <w:tc>
           <w:tcPr>
-            <w:tcW w:w="5037" w:type="dxa"/>
             <w:tcBorders>
+              <w:bottom w:val="none" w:sz="0" w:space="0" w:color="000000"/>
               <w:top w:val="none" w:sz="0" w:space="0" w:color="000000"/>
               <w:left w:val="none" w:sz="0" w:space="0" w:color="000000"/>
-              <w:bottom w:val="none" w:sz="0" w:space="0" w:color="000000"/>
               <w:right w:val="none" w:sz="0" w:space="0" w:color="000000"/>
             </w:tcBorders>
             <w:shd w:val="clear" w:color="auto" w:fill="FFFFFF"/>
             <w:tcMar>
               <w:top w:w="0" w:type="dxa"/>
+              <w:bottom w:w="0" w:type="dxa"/>
               <w:left w:w="0" w:type="dxa"/>
-              <w:bottom w:w="0" w:type="dxa"/>
               <w:right w:w="0" w:type="dxa"/>
             </w:tcMar>
             <w:vAlign w:val="center"/>
           </w:tcPr>
           <w:p>
             <w:pPr>
+              <w:pStyle w:val="Normal"/>
+              <w:jc w:val="center"/>
               <w:pBdr>
+                <w:bottom w:val="none" w:sz="0" w:space="0" w:color="000000"/>
                 <w:top w:val="none" w:sz="0" w:space="0" w:color="000000"/>
                 <w:left w:val="none" w:sz="0" w:space="0" w:color="000000"/>
-                <w:bottom w:val="none" w:sz="0" w:space="0" w:color="000000"/>
                 <w:right w:val="none" w:sz="0" w:space="0" w:color="000000"/>
               </w:pBdr>
-              <w:spacing w:before="100" w:after="100"/>
-              <w:ind w:left="100" w:right="100"/>
-              <w:jc w:val="center"/>
+              <w:spacing w:after="100" w:before="100" w:line="240"/>
+              <w:ind w:left="100" w:right="100" w:firstLine="0" w:firstLineChars="0"/>
             </w:pPr>
             <w:r>
               <w:rPr>
-                <w:rFonts w:ascii="Arial" w:eastAsia="Arial" w:hAnsi="Arial" w:cs="Arial"/>
-                <w:color w:val="000000"/>
-                <w:sz w:val="22"/>
-                <w:szCs w:val="22"/>
+                <w:rFonts w:ascii="Arial" w:hAnsi="Arial" w:eastAsia="Arial" w:cs="Arial"/>
+                <w:i w:val="false"/>
+                <w:b w:val="false"/>
+                <w:u w:val="none"/>
+                <w:sz w:val="22"/>
+                <w:szCs w:val="22"/>
+                <w:color w:val="000000"/>
               </w:rPr>
               <w:t xml:space="preserve">-1040 (2670) </w:t>
             </w:r>
             <w:r>
               <w:rPr>
-                <w:rFonts w:ascii="Arial" w:eastAsia="Arial" w:hAnsi="Arial" w:cs="Arial"/>
-                <w:color w:val="000000"/>
-                <w:sz w:val="22"/>
-                <w:szCs w:val="22"/>
+                <w:rFonts w:ascii="Arial" w:hAnsi="Arial" w:eastAsia="Arial" w:cs="Arial"/>
+                <w:i w:val="false"/>
+                <w:b w:val="false"/>
+                <w:u w:val="none"/>
+                <w:sz w:val="22"/>
+                <w:szCs w:val="22"/>
+                <w:color w:val="000000"/>
               </w:rPr>
               <w:br/>
+            </w:r>
+            <w:r>
+              <w:rPr>
+                <w:rFonts w:ascii="Arial" w:hAnsi="Arial" w:eastAsia="Arial" w:cs="Arial"/>
+                <w:i w:val="false"/>
+                <w:b w:val="false"/>
+                <w:u w:val="none"/>
+                <w:sz w:val="22"/>
+                <w:szCs w:val="22"/>
+                <w:color w:val="000000"/>
+              </w:rPr>
               <w:t xml:space="preserve"> missing: 16</w:t>
             </w:r>
           </w:p>
         </w:tc>
         <w:tc>
           <w:tcPr>
-            <w:tcW w:w="2576" w:type="dxa"/>
             <w:tcBorders>
+              <w:bottom w:val="none" w:sz="0" w:space="0" w:color="000000"/>
               <w:top w:val="none" w:sz="0" w:space="0" w:color="000000"/>
               <w:left w:val="none" w:sz="0" w:space="0" w:color="000000"/>
-              <w:bottom w:val="none" w:sz="0" w:space="0" w:color="000000"/>
               <w:right w:val="none" w:sz="0" w:space="0" w:color="000000"/>
             </w:tcBorders>
             <w:shd w:val="clear" w:color="auto" w:fill="FFFFFF"/>
             <w:tcMar>
               <w:top w:w="0" w:type="dxa"/>
+              <w:bottom w:w="0" w:type="dxa"/>
               <w:left w:w="0" w:type="dxa"/>
-              <w:bottom w:w="0" w:type="dxa"/>
               <w:right w:w="0" w:type="dxa"/>
             </w:tcMar>
             <w:vAlign w:val="center"/>
           </w:tcPr>
           <w:p>
             <w:pPr>
+              <w:pStyle w:val="Normal"/>
+              <w:jc w:val="center"/>
               <w:pBdr>
+                <w:bottom w:val="none" w:sz="0" w:space="0" w:color="000000"/>
                 <w:top w:val="none" w:sz="0" w:space="0" w:color="000000"/>
                 <w:left w:val="none" w:sz="0" w:space="0" w:color="000000"/>
-                <w:bottom w:val="none" w:sz="0" w:space="0" w:color="000000"/>
                 <w:right w:val="none" w:sz="0" w:space="0" w:color="000000"/>
               </w:pBdr>
-              <w:spacing w:before="100" w:after="100"/>
-              <w:ind w:left="100" w:right="100"/>
-              <w:jc w:val="center"/>
+              <w:spacing w:after="100" w:before="100" w:line="240"/>
+              <w:ind w:left="100" w:right="100" w:firstLine="0" w:firstLineChars="0"/>
             </w:pPr>
             <w:r>
               <w:rPr>
-                <w:rFonts w:ascii="Arial" w:eastAsia="Arial" w:hAnsi="Arial" w:cs="Arial"/>
-                <w:color w:val="000000"/>
-                <w:sz w:val="22"/>
-                <w:szCs w:val="22"/>
+                <w:rFonts w:ascii="Arial" w:hAnsi="Arial" w:eastAsia="Arial" w:cs="Arial"/>
+                <w:i w:val="false"/>
+                <w:b w:val="false"/>
+                <w:u w:val="none"/>
+                <w:sz w:val="22"/>
+                <w:szCs w:val="22"/>
+                <w:color w:val="000000"/>
               </w:rPr>
               <w:t xml:space="preserve">-127 (1180) </w:t>
             </w:r>
             <w:r>
               <w:rPr>
-                <w:rFonts w:ascii="Arial" w:eastAsia="Arial" w:hAnsi="Arial" w:cs="Arial"/>
-                <w:color w:val="000000"/>
-                <w:sz w:val="22"/>
-                <w:szCs w:val="22"/>
+                <w:rFonts w:ascii="Arial" w:hAnsi="Arial" w:eastAsia="Arial" w:cs="Arial"/>
+                <w:i w:val="false"/>
+                <w:b w:val="false"/>
+                <w:u w:val="none"/>
+                <w:sz w:val="22"/>
+                <w:szCs w:val="22"/>
+                <w:color w:val="000000"/>
               </w:rPr>
               <w:br/>
+            </w:r>
+            <w:r>
+              <w:rPr>
+                <w:rFonts w:ascii="Arial" w:hAnsi="Arial" w:eastAsia="Arial" w:cs="Arial"/>
+                <w:i w:val="false"/>
+                <w:b w:val="false"/>
+                <w:u w:val="none"/>
+                <w:sz w:val="22"/>
+                <w:szCs w:val="22"/>
+                <w:color w:val="000000"/>
+              </w:rPr>
               <w:t xml:space="preserve"> missing: 10</w:t>
             </w:r>
           </w:p>
@@ -1658,147 +2070,185 @@
       </w:tr>
       <w:tr>
         <w:trPr>
-          <w:jc w:val="center"/>
+          <w:trHeight w:val="817" w:hRule="auto"/>
         </w:trPr>
+        body11
         <w:tc>
           <w:tcPr>
-            <w:tcW w:w="3402" w:type="dxa"/>
             <w:tcBorders>
+              <w:bottom w:val="none" w:sz="0" w:space="0" w:color="000000"/>
               <w:top w:val="none" w:sz="0" w:space="0" w:color="000000"/>
               <w:left w:val="none" w:sz="0" w:space="0" w:color="000000"/>
-              <w:bottom w:val="none" w:sz="0" w:space="0" w:color="000000"/>
               <w:right w:val="none" w:sz="0" w:space="0" w:color="000000"/>
             </w:tcBorders>
             <w:shd w:val="clear" w:color="auto" w:fill="FFFFFF"/>
             <w:tcMar>
               <w:top w:w="0" w:type="dxa"/>
+              <w:bottom w:w="0" w:type="dxa"/>
               <w:left w:w="0" w:type="dxa"/>
-              <w:bottom w:w="0" w:type="dxa"/>
               <w:right w:w="0" w:type="dxa"/>
             </w:tcMar>
             <w:vAlign w:val="center"/>
           </w:tcPr>
           <w:p>
             <w:pPr>
+              <w:pStyle w:val="Normal"/>
+              <w:jc w:val="left"/>
               <w:pBdr>
+                <w:bottom w:val="none" w:sz="0" w:space="0" w:color="000000"/>
                 <w:top w:val="none" w:sz="0" w:space="0" w:color="000000"/>
                 <w:left w:val="none" w:sz="0" w:space="0" w:color="000000"/>
-                <w:bottom w:val="none" w:sz="0" w:space="0" w:color="000000"/>
                 <w:right w:val="none" w:sz="0" w:space="0" w:color="000000"/>
               </w:pBdr>
-              <w:spacing w:before="100" w:after="100"/>
-              <w:ind w:left="100" w:right="100"/>
+              <w:spacing w:after="100" w:before="100" w:line="240"/>
+              <w:ind w:left="100" w:right="100" w:firstLine="0" w:firstLineChars="0"/>
             </w:pPr>
             <w:r>
               <w:rPr>
-                <w:rFonts w:ascii="Arial" w:eastAsia="Arial" w:hAnsi="Arial" w:cs="Arial"/>
-                <w:b/>
-                <w:color w:val="000000"/>
-                <w:sz w:val="22"/>
-                <w:szCs w:val="22"/>
-              </w:rPr>
-              <w:t>Change in MVPA (minutes)</w:t>
+                <w:rFonts w:ascii="Arial" w:hAnsi="Arial" w:eastAsia="Arial" w:cs="Arial"/>
+                <w:i w:val="false"/>
+                <w:b w:val="true"/>
+                <w:u w:val="none"/>
+                <w:sz w:val="22"/>
+                <w:szCs w:val="22"/>
+                <w:color w:val="000000"/>
+              </w:rPr>
+              <w:t xml:space="preserve">Change in MVPA (minutes)</w:t>
             </w:r>
           </w:p>
         </w:tc>
         <w:tc>
           <w:tcPr>
-            <w:tcW w:w="5037" w:type="dxa"/>
             <w:tcBorders>
+              <w:bottom w:val="none" w:sz="0" w:space="0" w:color="000000"/>
               <w:top w:val="none" w:sz="0" w:space="0" w:color="000000"/>
               <w:left w:val="none" w:sz="0" w:space="0" w:color="000000"/>
-              <w:bottom w:val="none" w:sz="0" w:space="0" w:color="000000"/>
               <w:right w:val="none" w:sz="0" w:space="0" w:color="000000"/>
             </w:tcBorders>
             <w:shd w:val="clear" w:color="auto" w:fill="FFFFFF"/>
             <w:tcMar>
               <w:top w:w="0" w:type="dxa"/>
+              <w:bottom w:w="0" w:type="dxa"/>
               <w:left w:w="0" w:type="dxa"/>
-              <w:bottom w:w="0" w:type="dxa"/>
               <w:right w:w="0" w:type="dxa"/>
             </w:tcMar>
             <w:vAlign w:val="center"/>
           </w:tcPr>
           <w:p>
             <w:pPr>
+              <w:pStyle w:val="Normal"/>
+              <w:jc w:val="center"/>
               <w:pBdr>
+                <w:bottom w:val="none" w:sz="0" w:space="0" w:color="000000"/>
                 <w:top w:val="none" w:sz="0" w:space="0" w:color="000000"/>
                 <w:left w:val="none" w:sz="0" w:space="0" w:color="000000"/>
-                <w:bottom w:val="none" w:sz="0" w:space="0" w:color="000000"/>
                 <w:right w:val="none" w:sz="0" w:space="0" w:color="000000"/>
               </w:pBdr>
-              <w:spacing w:before="100" w:after="100"/>
-              <w:ind w:left="100" w:right="100"/>
-              <w:jc w:val="center"/>
+              <w:spacing w:after="100" w:before="100" w:line="240"/>
+              <w:ind w:left="100" w:right="100" w:firstLine="0" w:firstLineChars="0"/>
             </w:pPr>
             <w:r>
               <w:rPr>
-                <w:rFonts w:ascii="Arial" w:eastAsia="Arial" w:hAnsi="Arial" w:cs="Arial"/>
-                <w:color w:val="000000"/>
-                <w:sz w:val="22"/>
-                <w:szCs w:val="22"/>
+                <w:rFonts w:ascii="Arial" w:hAnsi="Arial" w:eastAsia="Arial" w:cs="Arial"/>
+                <w:i w:val="false"/>
+                <w:b w:val="false"/>
+                <w:u w:val="none"/>
+                <w:sz w:val="22"/>
+                <w:szCs w:val="22"/>
+                <w:color w:val="000000"/>
               </w:rPr>
               <w:t xml:space="preserve">-2.52 [-10.2, 10.8] </w:t>
             </w:r>
             <w:r>
               <w:rPr>
-                <w:rFonts w:ascii="Arial" w:eastAsia="Arial" w:hAnsi="Arial" w:cs="Arial"/>
-                <w:color w:val="000000"/>
-                <w:sz w:val="22"/>
-                <w:szCs w:val="22"/>
+                <w:rFonts w:ascii="Arial" w:hAnsi="Arial" w:eastAsia="Arial" w:cs="Arial"/>
+                <w:i w:val="false"/>
+                <w:b w:val="false"/>
+                <w:u w:val="none"/>
+                <w:sz w:val="22"/>
+                <w:szCs w:val="22"/>
+                <w:color w:val="000000"/>
               </w:rPr>
               <w:br/>
+            </w:r>
+            <w:r>
+              <w:rPr>
+                <w:rFonts w:ascii="Arial" w:hAnsi="Arial" w:eastAsia="Arial" w:cs="Arial"/>
+                <w:i w:val="false"/>
+                <w:b w:val="false"/>
+                <w:u w:val="none"/>
+                <w:sz w:val="22"/>
+                <w:szCs w:val="22"/>
+                <w:color w:val="000000"/>
+              </w:rPr>
               <w:t xml:space="preserve"> missing: 10</w:t>
             </w:r>
           </w:p>
         </w:tc>
         <w:tc>
           <w:tcPr>
-            <w:tcW w:w="2576" w:type="dxa"/>
             <w:tcBorders>
+              <w:bottom w:val="none" w:sz="0" w:space="0" w:color="000000"/>
               <w:top w:val="none" w:sz="0" w:space="0" w:color="000000"/>
               <w:left w:val="none" w:sz="0" w:space="0" w:color="000000"/>
-              <w:bottom w:val="none" w:sz="0" w:space="0" w:color="000000"/>
               <w:right w:val="none" w:sz="0" w:space="0" w:color="000000"/>
             </w:tcBorders>
             <w:shd w:val="clear" w:color="auto" w:fill="FFFFFF"/>
             <w:tcMar>
               <w:top w:w="0" w:type="dxa"/>
+              <w:bottom w:w="0" w:type="dxa"/>
               <w:left w:w="0" w:type="dxa"/>
-              <w:bottom w:w="0" w:type="dxa"/>
               <w:right w:w="0" w:type="dxa"/>
             </w:tcMar>
             <w:vAlign w:val="center"/>
           </w:tcPr>
           <w:p>
             <w:pPr>
+              <w:pStyle w:val="Normal"/>
+              <w:jc w:val="center"/>
               <w:pBdr>
+                <w:bottom w:val="none" w:sz="0" w:space="0" w:color="000000"/>
                 <w:top w:val="none" w:sz="0" w:space="0" w:color="000000"/>
                 <w:left w:val="none" w:sz="0" w:space="0" w:color="000000"/>
-                <w:bottom w:val="none" w:sz="0" w:space="0" w:color="000000"/>
                 <w:right w:val="none" w:sz="0" w:space="0" w:color="000000"/>
               </w:pBdr>
-              <w:spacing w:before="100" w:after="100"/>
-              <w:ind w:left="100" w:right="100"/>
-              <w:jc w:val="center"/>
+              <w:spacing w:after="100" w:before="100" w:line="240"/>
+              <w:ind w:left="100" w:right="100" w:firstLine="0" w:firstLineChars="0"/>
             </w:pPr>
             <w:r>
               <w:rPr>
-                <w:rFonts w:ascii="Arial" w:eastAsia="Arial" w:hAnsi="Arial" w:cs="Arial"/>
-                <w:color w:val="000000"/>
-                <w:sz w:val="22"/>
-                <w:szCs w:val="22"/>
+                <w:rFonts w:ascii="Arial" w:hAnsi="Arial" w:eastAsia="Arial" w:cs="Arial"/>
+                <w:i w:val="false"/>
+                <w:b w:val="false"/>
+                <w:u w:val="none"/>
+                <w:sz w:val="22"/>
+                <w:szCs w:val="22"/>
+                <w:color w:val="000000"/>
               </w:rPr>
               <w:t xml:space="preserve">6.33 [-3.02, 17.9] </w:t>
             </w:r>
             <w:r>
               <w:rPr>
-                <w:rFonts w:ascii="Arial" w:eastAsia="Arial" w:hAnsi="Arial" w:cs="Arial"/>
-                <w:color w:val="000000"/>
-                <w:sz w:val="22"/>
-                <w:szCs w:val="22"/>
+                <w:rFonts w:ascii="Arial" w:hAnsi="Arial" w:eastAsia="Arial" w:cs="Arial"/>
+                <w:i w:val="false"/>
+                <w:b w:val="false"/>
+                <w:u w:val="none"/>
+                <w:sz w:val="22"/>
+                <w:szCs w:val="22"/>
+                <w:color w:val="000000"/>
               </w:rPr>
               <w:br/>
+            </w:r>
+            <w:r>
+              <w:rPr>
+                <w:rFonts w:ascii="Arial" w:hAnsi="Arial" w:eastAsia="Arial" w:cs="Arial"/>
+                <w:i w:val="false"/>
+                <w:b w:val="false"/>
+                <w:u w:val="none"/>
+                <w:sz w:val="22"/>
+                <w:szCs w:val="22"/>
+                <w:color w:val="000000"/>
+              </w:rPr>
               <w:t xml:space="preserve"> missing: 6</w:t>
             </w:r>
           </w:p>
@@ -1806,166 +2256,227 @@
       </w:tr>
       <w:tr>
         <w:trPr>
-          <w:jc w:val="center"/>
+          <w:trHeight w:val="817" w:hRule="auto"/>
         </w:trPr>
+        body12
         <w:tc>
           <w:tcPr>
-            <w:tcW w:w="3402" w:type="dxa"/>
             <w:tcBorders>
+              <w:bottom w:val="single" w:sz="12" w:space="0" w:color="666666"/>
               <w:top w:val="none" w:sz="0" w:space="0" w:color="000000"/>
               <w:left w:val="none" w:sz="0" w:space="0" w:color="000000"/>
-              <w:bottom w:val="single" w:sz="12" w:space="0" w:color="666666"/>
               <w:right w:val="none" w:sz="0" w:space="0" w:color="000000"/>
             </w:tcBorders>
             <w:shd w:val="clear" w:color="auto" w:fill="FFFFFF"/>
             <w:tcMar>
               <w:top w:w="0" w:type="dxa"/>
+              <w:bottom w:w="0" w:type="dxa"/>
               <w:left w:w="0" w:type="dxa"/>
-              <w:bottom w:w="0" w:type="dxa"/>
               <w:right w:w="0" w:type="dxa"/>
             </w:tcMar>
             <w:vAlign w:val="center"/>
           </w:tcPr>
           <w:p>
             <w:pPr>
+              <w:pStyle w:val="Normal"/>
+              <w:jc w:val="left"/>
               <w:pBdr>
+                <w:bottom w:val="none" w:sz="0" w:space="0" w:color="000000"/>
                 <w:top w:val="none" w:sz="0" w:space="0" w:color="000000"/>
                 <w:left w:val="none" w:sz="0" w:space="0" w:color="000000"/>
-                <w:bottom w:val="none" w:sz="0" w:space="0" w:color="000000"/>
                 <w:right w:val="none" w:sz="0" w:space="0" w:color="000000"/>
               </w:pBdr>
-              <w:spacing w:before="100" w:after="100"/>
-              <w:ind w:left="100" w:right="100"/>
+              <w:spacing w:after="100" w:before="100" w:line="240"/>
+              <w:ind w:left="100" w:right="100" w:firstLine="0" w:firstLineChars="0"/>
             </w:pPr>
             <w:r>
               <w:rPr>
-                <w:rFonts w:ascii="Arial" w:eastAsia="Arial" w:hAnsi="Arial" w:cs="Arial"/>
-                <w:b/>
-                <w:color w:val="000000"/>
-                <w:sz w:val="22"/>
-                <w:szCs w:val="22"/>
-              </w:rPr>
-              <w:t>Change in BMI</w:t>
+                <w:rFonts w:ascii="Arial" w:hAnsi="Arial" w:eastAsia="Arial" w:cs="Arial"/>
+                <w:i w:val="false"/>
+                <w:b w:val="true"/>
+                <w:u w:val="none"/>
+                <w:sz w:val="22"/>
+                <w:szCs w:val="22"/>
+                <w:color w:val="000000"/>
+              </w:rPr>
+              <w:t xml:space="preserve">Change in BMI</w:t>
             </w:r>
           </w:p>
         </w:tc>
         <w:tc>
           <w:tcPr>
-            <w:tcW w:w="5037" w:type="dxa"/>
             <w:tcBorders>
+              <w:bottom w:val="single" w:sz="12" w:space="0" w:color="666666"/>
               <w:top w:val="none" w:sz="0" w:space="0" w:color="000000"/>
               <w:left w:val="none" w:sz="0" w:space="0" w:color="000000"/>
-              <w:bottom w:val="single" w:sz="12" w:space="0" w:color="666666"/>
               <w:right w:val="none" w:sz="0" w:space="0" w:color="000000"/>
             </w:tcBorders>
             <w:shd w:val="clear" w:color="auto" w:fill="FFFFFF"/>
             <w:tcMar>
               <w:top w:w="0" w:type="dxa"/>
+              <w:bottom w:w="0" w:type="dxa"/>
               <w:left w:w="0" w:type="dxa"/>
-              <w:bottom w:w="0" w:type="dxa"/>
               <w:right w:w="0" w:type="dxa"/>
             </w:tcMar>
             <w:vAlign w:val="center"/>
           </w:tcPr>
           <w:p>
             <w:pPr>
+              <w:pStyle w:val="Normal"/>
+              <w:jc w:val="center"/>
               <w:pBdr>
+                <w:bottom w:val="none" w:sz="0" w:space="0" w:color="000000"/>
                 <w:top w:val="none" w:sz="0" w:space="0" w:color="000000"/>
                 <w:left w:val="none" w:sz="0" w:space="0" w:color="000000"/>
-                <w:bottom w:val="none" w:sz="0" w:space="0" w:color="000000"/>
                 <w:right w:val="none" w:sz="0" w:space="0" w:color="000000"/>
               </w:pBdr>
-              <w:spacing w:before="100" w:after="100"/>
-              <w:ind w:left="100" w:right="100"/>
-              <w:jc w:val="center"/>
+              <w:spacing w:after="100" w:before="100" w:line="240"/>
+              <w:ind w:left="100" w:right="100" w:firstLine="0" w:firstLineChars="0"/>
             </w:pPr>
             <w:r>
               <w:rPr>
-                <w:rFonts w:ascii="Arial" w:eastAsia="Arial" w:hAnsi="Arial" w:cs="Arial"/>
-                <w:color w:val="000000"/>
-                <w:sz w:val="22"/>
-                <w:szCs w:val="22"/>
-              </w:rPr>
-              <w:t xml:space="preserve">-0.005 [-0.409, 0.130] </w:t>
-            </w:r>
-            <w:r>
-              <w:rPr>
-                <w:rFonts w:ascii="Arial" w:eastAsia="Arial" w:hAnsi="Arial" w:cs="Arial"/>
-                <w:color w:val="000000"/>
-                <w:sz w:val="22"/>
-                <w:szCs w:val="22"/>
+                <w:rFonts w:ascii="Arial" w:hAnsi="Arial" w:eastAsia="Arial" w:cs="Arial"/>
+                <w:i w:val="false"/>
+                <w:b w:val="false"/>
+                <w:u w:val="none"/>
+                <w:sz w:val="22"/>
+                <w:szCs w:val="22"/>
+                <w:color w:val="000000"/>
+              </w:rPr>
+              <w:t xml:space="preserve">-0.00502 [-0.409, 0.130] </w:t>
+            </w:r>
+            <w:r>
+              <w:rPr>
+                <w:rFonts w:ascii="Arial" w:hAnsi="Arial" w:eastAsia="Arial" w:cs="Arial"/>
+                <w:i w:val="false"/>
+                <w:b w:val="false"/>
+                <w:u w:val="none"/>
+                <w:sz w:val="22"/>
+                <w:szCs w:val="22"/>
+                <w:color w:val="000000"/>
               </w:rPr>
               <w:br/>
+            </w:r>
+            <w:r>
+              <w:rPr>
+                <w:rFonts w:ascii="Arial" w:hAnsi="Arial" w:eastAsia="Arial" w:cs="Arial"/>
+                <w:i w:val="false"/>
+                <w:b w:val="false"/>
+                <w:u w:val="none"/>
+                <w:sz w:val="22"/>
+                <w:szCs w:val="22"/>
+                <w:color w:val="000000"/>
+              </w:rPr>
               <w:t xml:space="preserve"> missing: 3</w:t>
             </w:r>
           </w:p>
         </w:tc>
         <w:tc>
           <w:tcPr>
-            <w:tcW w:w="2576" w:type="dxa"/>
             <w:tcBorders>
+              <w:bottom w:val="single" w:sz="12" w:space="0" w:color="666666"/>
               <w:top w:val="none" w:sz="0" w:space="0" w:color="000000"/>
               <w:left w:val="none" w:sz="0" w:space="0" w:color="000000"/>
-              <w:bottom w:val="single" w:sz="12" w:space="0" w:color="666666"/>
               <w:right w:val="none" w:sz="0" w:space="0" w:color="000000"/>
             </w:tcBorders>
             <w:shd w:val="clear" w:color="auto" w:fill="FFFFFF"/>
             <w:tcMar>
               <w:top w:w="0" w:type="dxa"/>
+              <w:bottom w:w="0" w:type="dxa"/>
               <w:left w:w="0" w:type="dxa"/>
-              <w:bottom w:w="0" w:type="dxa"/>
               <w:right w:w="0" w:type="dxa"/>
             </w:tcMar>
             <w:vAlign w:val="center"/>
           </w:tcPr>
           <w:p>
             <w:pPr>
+              <w:pStyle w:val="Normal"/>
+              <w:jc w:val="center"/>
               <w:pBdr>
+                <w:bottom w:val="none" w:sz="0" w:space="0" w:color="000000"/>
                 <w:top w:val="none" w:sz="0" w:space="0" w:color="000000"/>
                 <w:left w:val="none" w:sz="0" w:space="0" w:color="000000"/>
-                <w:bottom w:val="none" w:sz="0" w:space="0" w:color="000000"/>
                 <w:right w:val="none" w:sz="0" w:space="0" w:color="000000"/>
               </w:pBdr>
-              <w:spacing w:before="100" w:after="100"/>
-              <w:ind w:left="100" w:right="100"/>
-              <w:jc w:val="center"/>
+              <w:spacing w:after="100" w:before="100" w:line="240"/>
+              <w:ind w:left="100" w:right="100" w:firstLine="0" w:firstLineChars="0"/>
             </w:pPr>
             <w:r>
               <w:rPr>
-                <w:rFonts w:ascii="Arial" w:eastAsia="Arial" w:hAnsi="Arial" w:cs="Arial"/>
-                <w:color w:val="000000"/>
-                <w:sz w:val="22"/>
-                <w:szCs w:val="22"/>
+                <w:rFonts w:ascii="Arial" w:hAnsi="Arial" w:eastAsia="Arial" w:cs="Arial"/>
+                <w:i w:val="false"/>
+                <w:b w:val="false"/>
+                <w:u w:val="none"/>
+                <w:sz w:val="22"/>
+                <w:szCs w:val="22"/>
+                <w:color w:val="000000"/>
               </w:rPr>
               <w:t xml:space="preserve">-0.110 [-0.555, 0.213] </w:t>
             </w:r>
             <w:r>
               <w:rPr>
-                <w:rFonts w:ascii="Arial" w:eastAsia="Arial" w:hAnsi="Arial" w:cs="Arial"/>
-                <w:color w:val="000000"/>
-                <w:sz w:val="22"/>
-                <w:szCs w:val="22"/>
+                <w:rFonts w:ascii="Arial" w:hAnsi="Arial" w:eastAsia="Arial" w:cs="Arial"/>
+                <w:i w:val="false"/>
+                <w:b w:val="false"/>
+                <w:u w:val="none"/>
+                <w:sz w:val="22"/>
+                <w:szCs w:val="22"/>
+                <w:color w:val="000000"/>
               </w:rPr>
               <w:br/>
+            </w:r>
+            <w:r>
+              <w:rPr>
+                <w:rFonts w:ascii="Arial" w:hAnsi="Arial" w:eastAsia="Arial" w:cs="Arial"/>
+                <w:i w:val="false"/>
+                <w:b w:val="false"/>
+                <w:u w:val="none"/>
+                <w:sz w:val="22"/>
+                <w:szCs w:val="22"/>
+                <w:color w:val="000000"/>
+              </w:rPr>
               <w:t xml:space="preserve"> missing: 2</w:t>
             </w:r>
           </w:p>
         </w:tc>
       </w:tr>
     </w:tbl>
-    <w:p/>
-    <w:sectPr>
+    <w:sectPr w:officer="true">
+      <w:pgMar w:header="720" w:bottom="1440" w:top="1440" w:right="1440" w:left="1440" w:footer="720" w:gutter="720"/>
+      <w:pgSz w:h="16848" w:w="11952" w:orient="portrait"/>
       <w:type w:val="continuous"/>
-      <w:pgSz w:w="11952" w:h="16848"/>
-      <w:pgMar w:top="1440" w:right="1440" w:bottom="1440" w:left="1440" w:header="720" w:footer="720" w:gutter="720"/>
-      <w:cols w:space="708"/>
+      <w:cols/>
     </w:sectPr>
   </w:body>
 </w:document>
 </file>
 
+<file path=word/comments.xml><?xml version="1.0" encoding="utf-8"?>
+<w:comments xmlns:wpc="http://schemas.microsoft.com/office/word/2010/wordprocessingCanvas" xmlns:mo="http://schemas.microsoft.com/office/mac/office/2008/main" xmlns:mc="http://schemas.openxmlformats.org/markup-compatibility/2006" xmlns:mv="urn:schemas-microsoft-com:mac:vml" xmlns:o="urn:schemas-microsoft-com:office:office" xmlns:r="http://schemas.openxmlformats.org/officeDocument/2006/relationships" xmlns:m="http://schemas.openxmlformats.org/officeDocument/2006/math" xmlns:v="urn:schemas-microsoft-com:vml" xmlns:wp14="http://schemas.microsoft.com/office/word/2010/wordprocessingDrawing" xmlns:wp="http://schemas.openxmlformats.org/drawingml/2006/wordprocessingDrawing" xmlns:w10="urn:schemas-microsoft-com:office:word" xmlns:w="http://schemas.openxmlformats.org/wordprocessingml/2006/main" xmlns:w14="http://schemas.microsoft.com/office/word/2010/wordml" xmlns:wpg="http://schemas.microsoft.com/office/word/2010/wordprocessingGroup" xmlns:wpi="http://schemas.microsoft.com/office/word/2010/wordprocessingInk" xmlns:wne="http://schemas.microsoft.com/office/word/2006/wordml" xmlns:wps="http://schemas.microsoft.com/office/word/2010/wordprocessingShape" mc:Ignorable="w14 wp14">
+</w:comments>
+</file>
+
+<file path=word/footnotes.xml><?xml version="1.0" encoding="utf-8"?>
+<w:footnotes xmlns:wpc="http://schemas.microsoft.com/office/word/2010/wordprocessingCanvas" xmlns:mo="http://schemas.microsoft.com/office/mac/office/2008/main" xmlns:mc="http://schemas.openxmlformats.org/markup-compatibility/2006" xmlns:mv="urn:schemas-microsoft-com:mac:vml" xmlns:o="urn:schemas-microsoft-com:office:office" xmlns:r="http://schemas.openxmlformats.org/officeDocument/2006/relationships" xmlns:m="http://schemas.openxmlformats.org/officeDocument/2006/math" xmlns:v="urn:schemas-microsoft-com:vml" xmlns:wp14="http://schemas.microsoft.com/office/word/2010/wordprocessingDrawing" xmlns:wp="http://schemas.openxmlformats.org/drawingml/2006/wordprocessingDrawing" xmlns:w10="urn:schemas-microsoft-com:office:word" xmlns:w="http://schemas.openxmlformats.org/wordprocessingml/2006/main" xmlns:w14="http://schemas.microsoft.com/office/word/2010/wordml" xmlns:wpg="http://schemas.microsoft.com/office/word/2010/wordprocessingGroup" xmlns:wpi="http://schemas.microsoft.com/office/word/2010/wordprocessingInk" xmlns:wne="http://schemas.microsoft.com/office/word/2006/wordml" xmlns:wps="http://schemas.microsoft.com/office/word/2010/wordprocessingShape" mc:Ignorable="w14 wp14">
+  <w:footnote w:type="separator" w:id="-1">
+    <w:p>
+      <w:r>
+        <w:separator/>
+      </w:r>
+    </w:p>
+  </w:footnote>
+  <w:footnote w:type="continuationSeparator" w:id="0">
+    <w:p>
+      <w:r>
+        <w:continuationSeparator/>
+      </w:r>
+    </w:p>
+  </w:footnote>
+</w:footnotes>
+</file>
+
 <file path=word/numbering.xml><?xml version="1.0" encoding="utf-8"?>
-<w:numbering xmlns:wpc="http://schemas.microsoft.com/office/word/2010/wordprocessingCanvas" xmlns:cx="http://schemas.microsoft.com/office/drawing/2014/chartex" xmlns:cx1="http://schemas.microsoft.com/office/drawing/2015/9/8/chartex" xmlns:cx2="http://schemas.microsoft.com/office/drawing/2015/10/21/chartex" xmlns:cx3="http://schemas.microsoft.com/office/drawing/2016/5/9/chartex" xmlns:cx4="http://schemas.microsoft.com/office/drawing/2016/5/10/chartex" xmlns:cx5="http://schemas.microsoft.com/office/drawing/2016/5/11/chartex" xmlns:cx6="http://schemas.microsoft.com/office/drawing/2016/5/12/chartex" xmlns:cx7="http://schemas.microsoft.com/office/drawing/2016/5/13/chartex" xmlns:cx8="http://schemas.microsoft.com/office/drawing/2016/5/14/chartex" xmlns:mc="http://schemas.openxmlformats.org/markup-compatibility/2006" xmlns:aink="http://schemas.microsoft.com/office/drawing/2016/ink" xmlns:am3d="http://schemas.microsoft.com/office/drawing/2017/model3d" xmlns:o="urn:schemas-microsoft-com:office:office" xmlns:oel="http://schemas.microsoft.com/office/2019/extlst" xmlns:r="http://schemas.openxmlformats.org/officeDocument/2006/relationships" xmlns:m="http://schemas.openxmlformats.org/officeDocument/2006/math" xmlns:v="urn:schemas-microsoft-com:vml" xmlns:wp14="http://schemas.microsoft.com/office/word/2010/wordprocessingDrawing" xmlns:wp="http://schemas.openxmlformats.org/drawingml/2006/wordprocessingDrawing" xmlns:w10="urn:schemas-microsoft-com:office:word" xmlns:w="http://schemas.openxmlformats.org/wordprocessingml/2006/main" xmlns:w14="http://schemas.microsoft.com/office/word/2010/wordml" xmlns:w15="http://schemas.microsoft.com/office/word/2012/wordml" xmlns:w16cex="http://schemas.microsoft.com/office/word/2018/wordml/cex" xmlns:w16cid="http://schemas.microsoft.com/office/word/2016/wordml/cid" xmlns:w16="http://schemas.microsoft.com/office/word/2018/wordml" xmlns:w16sdtdh="http://schemas.microsoft.com/office/word/2020/wordml/sdtdatahash" xmlns:w16se="http://schemas.microsoft.com/office/word/2015/wordml/symex" xmlns:wpg="http://schemas.microsoft.com/office/word/2010/wordprocessingGroup" xmlns:wpi="http://schemas.microsoft.com/office/word/2010/wordprocessingInk" xmlns:wne="http://schemas.microsoft.com/office/word/2006/wordml" xmlns:wps="http://schemas.microsoft.com/office/word/2010/wordprocessingShape" mc:Ignorable="w14 w15 w16se w16cid w16 w16cex w16sdtdh wp14">
+<w:numbering xmlns:wpc="http://schemas.microsoft.com/office/word/2010/wordprocessingCanvas" xmlns:cx="http://schemas.microsoft.com/office/drawing/2014/chartex" xmlns:cx1="http://schemas.microsoft.com/office/drawing/2015/9/8/chartex" xmlns:cx2="http://schemas.microsoft.com/office/drawing/2015/10/21/chartex" xmlns:cx3="http://schemas.microsoft.com/office/drawing/2016/5/9/chartex" xmlns:cx4="http://schemas.microsoft.com/office/drawing/2016/5/10/chartex" xmlns:cx5="http://schemas.microsoft.com/office/drawing/2016/5/11/chartex" xmlns:cx6="http://schemas.microsoft.com/office/drawing/2016/5/12/chartex" xmlns:cx7="http://schemas.microsoft.com/office/drawing/2016/5/13/chartex" xmlns:cx8="http://schemas.microsoft.com/office/drawing/2016/5/14/chartex" xmlns:mc="http://schemas.openxmlformats.org/markup-compatibility/2006" xmlns:aink="http://schemas.microsoft.com/office/drawing/2016/ink" xmlns:am3d="http://schemas.microsoft.com/office/drawing/2017/model3d" xmlns:o="urn:schemas-microsoft-com:office:office" xmlns:r="http://schemas.openxmlformats.org/officeDocument/2006/relationships" xmlns:m="http://schemas.openxmlformats.org/officeDocument/2006/math" xmlns:v="urn:schemas-microsoft-com:vml" xmlns:wp14="http://schemas.microsoft.com/office/word/2010/wordprocessingDrawing" xmlns:wp="http://schemas.openxmlformats.org/drawingml/2006/wordprocessingDrawing" xmlns:w10="urn:schemas-microsoft-com:office:word" xmlns:w="http://schemas.openxmlformats.org/wordprocessingml/2006/main" xmlns:w14="http://schemas.microsoft.com/office/word/2010/wordml" xmlns:w15="http://schemas.microsoft.com/office/word/2012/wordml" xmlns:w16cex="http://schemas.microsoft.com/office/word/2018/wordml/cex" xmlns:w16cid="http://schemas.microsoft.com/office/word/2016/wordml/cid" xmlns:w16="http://schemas.microsoft.com/office/word/2018/wordml" xmlns:w16se="http://schemas.microsoft.com/office/word/2015/wordml/symex" xmlns:wpg="http://schemas.microsoft.com/office/word/2010/wordprocessingGroup" xmlns:wpi="http://schemas.microsoft.com/office/word/2010/wordprocessingInk" xmlns:wne="http://schemas.microsoft.com/office/word/2006/wordml" xmlns:wps="http://schemas.microsoft.com/office/word/2010/wordprocessingShape" mc:Ignorable="w14 w15 w16se w16cid w16 w16cex wp14">
   <w:abstractNum w:abstractNumId="0" w15:restartNumberingAfterBreak="0">
     <w:nsid w:val="07E925FD"/>
     <w:multiLevelType w:val="multilevel"/>
@@ -1973,7 +2484,7 @@
     <w:lvl w:ilvl="0">
       <w:start w:val="1"/>
       <w:numFmt w:val="decimal"/>
-      <w:pStyle w:val="Overskrift1"/>
+      <w:pStyle w:val="Titre1"/>
       <w:lvlText w:val="%1."/>
       <w:lvlJc w:val="left"/>
       <w:pPr>
@@ -1983,7 +2494,7 @@
     <w:lvl w:ilvl="1">
       <w:start w:val="1"/>
       <w:numFmt w:val="decimal"/>
-      <w:pStyle w:val="Overskrift2"/>
+      <w:pStyle w:val="Titre2"/>
       <w:lvlText w:val="%1.%2."/>
       <w:lvlJc w:val="left"/>
       <w:pPr>
@@ -1993,7 +2504,7 @@
     <w:lvl w:ilvl="2">
       <w:start w:val="1"/>
       <w:numFmt w:val="decimal"/>
-      <w:pStyle w:val="Overskrift3"/>
+      <w:pStyle w:val="Titre3"/>
       <w:lvlText w:val="%1.%2.%3."/>
       <w:lvlJc w:val="left"/>
       <w:pPr>
@@ -2227,20 +2738,20 @@
       </w:pPr>
     </w:lvl>
   </w:abstractNum>
-  <w:num w:numId="1" w16cid:durableId="2026901901">
+  <w:num w:numId="1">
     <w:abstractNumId w:val="1"/>
   </w:num>
-  <w:num w:numId="2" w16cid:durableId="525993433">
+  <w:num w:numId="2">
     <w:abstractNumId w:val="2"/>
   </w:num>
-  <w:num w:numId="3" w16cid:durableId="1589076673">
+  <w:num w:numId="3">
     <w:abstractNumId w:val="0"/>
   </w:num>
 </w:numbering>
 </file>
 
 <file path=word/styles.xml><?xml version="1.0" encoding="utf-8"?>
-<w:styles xmlns:mc="http://schemas.openxmlformats.org/markup-compatibility/2006" xmlns:r="http://schemas.openxmlformats.org/officeDocument/2006/relationships" xmlns:w="http://schemas.openxmlformats.org/wordprocessingml/2006/main" xmlns:w14="http://schemas.microsoft.com/office/word/2010/wordml" xmlns:w15="http://schemas.microsoft.com/office/word/2012/wordml" xmlns:w16cex="http://schemas.microsoft.com/office/word/2018/wordml/cex" xmlns:w16cid="http://schemas.microsoft.com/office/word/2016/wordml/cid" xmlns:w16="http://schemas.microsoft.com/office/word/2018/wordml" xmlns:w16sdtdh="http://schemas.microsoft.com/office/word/2020/wordml/sdtdatahash" xmlns:w16se="http://schemas.microsoft.com/office/word/2015/wordml/symex" mc:Ignorable="w14 w15 w16se w16cid w16 w16cex w16sdtdh">
+<w:styles xmlns:mc="http://schemas.openxmlformats.org/markup-compatibility/2006" xmlns:r="http://schemas.openxmlformats.org/officeDocument/2006/relationships" xmlns:w="http://schemas.openxmlformats.org/wordprocessingml/2006/main" xmlns:w14="http://schemas.microsoft.com/office/word/2010/wordml" xmlns:w15="http://schemas.microsoft.com/office/word/2012/wordml" xmlns:w16cex="http://schemas.microsoft.com/office/word/2018/wordml/cex" xmlns:w16cid="http://schemas.microsoft.com/office/word/2016/wordml/cid" xmlns:w16="http://schemas.microsoft.com/office/word/2018/wordml" xmlns:w16se="http://schemas.microsoft.com/office/word/2015/wordml/symex" mc:Ignorable="w14 w15 w16se w16cid w16 w16cex">
   <w:docDefaults>
     <w:rPrDefault>
       <w:rPr>
@@ -2625,11 +3136,11 @@
     <w:name w:val="Normal"/>
     <w:qFormat/>
   </w:style>
-  <w:style w:type="paragraph" w:styleId="Overskrift1">
+  <w:style w:type="paragraph" w:styleId="Titre1">
     <w:name w:val="heading 1"/>
     <w:basedOn w:val="Normal"/>
     <w:next w:val="Normal"/>
-    <w:link w:val="Overskrift1Tegn"/>
+    <w:link w:val="Titre1Car"/>
     <w:uiPriority w:val="9"/>
     <w:qFormat/>
     <w:rsid w:val="00362E65"/>
@@ -2653,11 +3164,11 @@
       <w:szCs w:val="32"/>
     </w:rPr>
   </w:style>
-  <w:style w:type="paragraph" w:styleId="Overskrift2">
+  <w:style w:type="paragraph" w:styleId="Titre2">
     <w:name w:val="heading 2"/>
     <w:basedOn w:val="Normal"/>
     <w:next w:val="Normal"/>
-    <w:link w:val="Overskrift2Tegn"/>
+    <w:link w:val="Titre2Car"/>
     <w:uiPriority w:val="9"/>
     <w:semiHidden/>
     <w:unhideWhenUsed/>
@@ -2681,11 +3192,11 @@
       <w:szCs w:val="26"/>
     </w:rPr>
   </w:style>
-  <w:style w:type="paragraph" w:styleId="Overskrift3">
+  <w:style w:type="paragraph" w:styleId="Titre3">
     <w:name w:val="heading 3"/>
     <w:basedOn w:val="Normal"/>
     <w:next w:val="Normal"/>
-    <w:link w:val="Overskrift3Tegn"/>
+    <w:link w:val="Titre3Car"/>
     <w:uiPriority w:val="9"/>
     <w:semiHidden/>
     <w:unhideWhenUsed/>
@@ -2707,13 +3218,13 @@
       <w:bCs/>
     </w:rPr>
   </w:style>
-  <w:style w:type="character" w:default="1" w:styleId="Standardskrifttypeiafsnit">
+  <w:style w:type="character" w:default="1" w:styleId="Policepardfaut">
     <w:name w:val="Default Paragraph Font"/>
     <w:uiPriority w:val="1"/>
     <w:semiHidden/>
     <w:unhideWhenUsed/>
   </w:style>
-  <w:style w:type="table" w:default="1" w:styleId="Tabel-Normal">
+  <w:style w:type="table" w:default="1" w:styleId="TableauNormal">
     <w:name w:val="Normal Table"/>
     <w:uiPriority w:val="99"/>
     <w:semiHidden/>
@@ -2728,15 +3239,15 @@
       </w:tblCellMar>
     </w:tblPr>
   </w:style>
-  <w:style w:type="numbering" w:default="1" w:styleId="Ingenoversigt">
+  <w:style w:type="numbering" w:default="1" w:styleId="Aucuneliste">
     <w:name w:val="No List"/>
     <w:uiPriority w:val="99"/>
     <w:semiHidden/>
     <w:unhideWhenUsed/>
   </w:style>
-  <w:style w:type="character" w:customStyle="1" w:styleId="Strk1">
-    <w:name w:val="Stærk1"/>
-    <w:basedOn w:val="Standardskrifttypeiafsnit"/>
+  <w:style w:type="character" w:customStyle="1" w:styleId="strong">
+    <w:name w:val="strong"/>
+    <w:basedOn w:val="Policepardfaut"/>
     <w:uiPriority w:val="1"/>
     <w:qFormat/>
     <w:rsid w:val="007B3E96"/>
@@ -2755,7 +3266,7 @@
   </w:style>
   <w:style w:type="table" w:customStyle="1" w:styleId="tabletemplate">
     <w:name w:val="table_template"/>
-    <w:basedOn w:val="Tabel-Normal"/>
+    <w:basedOn w:val="TableauNormal"/>
     <w:uiPriority w:val="59"/>
     <w:rsid w:val="00F12158"/>
     <w:pPr>
@@ -2791,9 +3302,9 @@
       </w:tcPr>
     </w:tblStylePr>
   </w:style>
-  <w:style w:type="table" w:styleId="Lysliste-fremhvningsfarve2">
+  <w:style w:type="table" w:styleId="Listeclaire-Accent2">
     <w:name w:val="Light List Accent 2"/>
-    <w:basedOn w:val="Tabel-Normal"/>
+    <w:basedOn w:val="TableauNormal"/>
     <w:uiPriority w:val="61"/>
     <w:rsid w:val="00FC557F"/>
     <w:tblPr>
@@ -2873,10 +3384,10 @@
       </w:tcPr>
     </w:tblStylePr>
   </w:style>
-  <w:style w:type="character" w:customStyle="1" w:styleId="Overskrift1Tegn">
-    <w:name w:val="Overskrift 1 Tegn"/>
-    <w:basedOn w:val="Standardskrifttypeiafsnit"/>
-    <w:link w:val="Overskrift1"/>
+  <w:style w:type="character" w:customStyle="1" w:styleId="Titre1Car">
+    <w:name w:val="Titre 1 Car"/>
+    <w:basedOn w:val="Policepardfaut"/>
+    <w:link w:val="Titre1"/>
     <w:uiPriority w:val="9"/>
     <w:rsid w:val="00362E65"/>
     <w:rPr>
@@ -2887,10 +3398,10 @@
       <w:szCs w:val="32"/>
     </w:rPr>
   </w:style>
-  <w:style w:type="character" w:customStyle="1" w:styleId="Overskrift2Tegn">
-    <w:name w:val="Overskrift 2 Tegn"/>
-    <w:basedOn w:val="Standardskrifttypeiafsnit"/>
-    <w:link w:val="Overskrift2"/>
+  <w:style w:type="character" w:customStyle="1" w:styleId="Titre2Car">
+    <w:name w:val="Titre 2 Car"/>
+    <w:basedOn w:val="Policepardfaut"/>
+    <w:link w:val="Titre2"/>
     <w:uiPriority w:val="9"/>
     <w:semiHidden/>
     <w:rsid w:val="00362E65"/>
@@ -2902,10 +3413,10 @@
       <w:szCs w:val="26"/>
     </w:rPr>
   </w:style>
-  <w:style w:type="character" w:customStyle="1" w:styleId="Overskrift3Tegn">
-    <w:name w:val="Overskrift 3 Tegn"/>
-    <w:basedOn w:val="Standardskrifttypeiafsnit"/>
-    <w:link w:val="Overskrift3"/>
+  <w:style w:type="character" w:customStyle="1" w:styleId="Titre3Car">
+    <w:name w:val="Titre 3 Car"/>
+    <w:basedOn w:val="Policepardfaut"/>
+    <w:link w:val="Titre3"/>
     <w:uiPriority w:val="9"/>
     <w:semiHidden/>
     <w:rsid w:val="00362E65"/>
@@ -2934,9 +3445,9 @@
     <w:qFormat/>
     <w:rsid w:val="00AE18EF"/>
   </w:style>
-  <w:style w:type="table" w:styleId="Tabel-Professionel">
+  <w:style w:type="table" w:styleId="Tableauprofessionnel">
     <w:name w:val="Table Professional"/>
-    <w:basedOn w:val="Tabel-Normal"/>
+    <w:basedOn w:val="TableauNormal"/>
     <w:uiPriority w:val="99"/>
     <w:semiHidden/>
     <w:unhideWhenUsed/>
@@ -2966,7 +3477,7 @@
       </w:tcPr>
     </w:tblStylePr>
   </w:style>
-  <w:style w:type="paragraph" w:styleId="Indholdsfortegnelse1">
+  <w:style w:type="paragraph" w:styleId="TM1">
     <w:name w:val="toc 1"/>
     <w:basedOn w:val="Normal"/>
     <w:next w:val="Normal"/>
@@ -2978,7 +3489,7 @@
       <w:spacing w:after="100"/>
     </w:pPr>
   </w:style>
-  <w:style w:type="paragraph" w:styleId="Indholdsfortegnelse2">
+  <w:style w:type="paragraph" w:styleId="TM2">
     <w:name w:val="toc 2"/>
     <w:basedOn w:val="Normal"/>
     <w:next w:val="Normal"/>
@@ -2991,10 +3502,10 @@
       <w:ind w:left="240"/>
     </w:pPr>
   </w:style>
-  <w:style w:type="paragraph" w:styleId="Markeringsbobletekst">
+  <w:style w:type="paragraph" w:styleId="Textedebulles">
     <w:name w:val="Balloon Text"/>
     <w:basedOn w:val="Normal"/>
-    <w:link w:val="MarkeringsbobletekstTegn"/>
+    <w:link w:val="TextedebullesCar"/>
     <w:uiPriority w:val="99"/>
     <w:semiHidden/>
     <w:unhideWhenUsed/>
@@ -3005,10 +3516,10 @@
       <w:szCs w:val="18"/>
     </w:rPr>
   </w:style>
-  <w:style w:type="character" w:customStyle="1" w:styleId="MarkeringsbobletekstTegn">
-    <w:name w:val="Markeringsbobletekst Tegn"/>
-    <w:basedOn w:val="Standardskrifttypeiafsnit"/>
-    <w:link w:val="Markeringsbobletekst"/>
+  <w:style w:type="character" w:customStyle="1" w:styleId="TextedebullesCar">
+    <w:name w:val="Texte de bulles Car"/>
+    <w:basedOn w:val="Policepardfaut"/>
+    <w:link w:val="Textedebulles"/>
     <w:uiPriority w:val="99"/>
     <w:semiHidden/>
     <w:rsid w:val="00FB63E7"/>
@@ -3020,7 +3531,7 @@
   </w:style>
   <w:style w:type="character" w:customStyle="1" w:styleId="referenceid">
     <w:name w:val="reference_id"/>
-    <w:basedOn w:val="Standardskrifttypeiafsnit"/>
+    <w:basedOn w:val="Policepardfaut"/>
     <w:uiPriority w:val="1"/>
     <w:rsid w:val="00457CF1"/>
     <w:rPr>

</xml_diff>